<commit_message>
Solve weekly contest of 2020-9-13 at 2020-9-15
</commit_message>
<xml_diff>
--- a/Graph/图论知识整理.docx
+++ b/Graph/图论知识整理.docx
@@ -1,95 +1,211 @@
 
 <file path=word/document.xml><?xml version="1.0" encoding="utf-8"?>
-<w:document xmlns:wpc="http://schemas.microsoft.com/office/word/2010/wordprocessingCanvas" xmlns:cx="http://schemas.microsoft.com/office/drawing/2014/chartex" xmlns:cx1="http://schemas.microsoft.com/office/drawing/2015/9/8/chartex" xmlns:mc="http://schemas.openxmlformats.org/markup-compatibility/2006" xmlns:o="urn:schemas-microsoft-com:office:office" xmlns:r="http://schemas.openxmlformats.org/officeDocument/2006/relationships" xmlns:m="http://schemas.openxmlformats.org/officeDocument/2006/math" xmlns:v="urn:schemas-microsoft-com:vml" xmlns:wp14="http://schemas.microsoft.com/office/word/2010/wordprocessingDrawing" xmlns:wp="http://schemas.openxmlformats.org/drawingml/2006/wordprocessingDrawing" xmlns:w10="urn:schemas-microsoft-com:office:word" xmlns:w="http://schemas.openxmlformats.org/wordprocessingml/2006/main" xmlns:w14="http://schemas.microsoft.com/office/word/2010/wordml" xmlns:w15="http://schemas.microsoft.com/office/word/2012/wordml" xmlns:w16se="http://schemas.microsoft.com/office/word/2015/wordml/symex" xmlns:wpg="http://schemas.microsoft.com/office/word/2010/wordprocessingGroup" xmlns:wpi="http://schemas.microsoft.com/office/word/2010/wordprocessingInk" xmlns:wne="http://schemas.microsoft.com/office/word/2006/wordml" xmlns:wps="http://schemas.microsoft.com/office/word/2010/wordprocessingShape" mc:Ignorable="w14 w15 w16se wp14">
+<w:document xmlns:wpc="http://schemas.microsoft.com/office/word/2010/wordprocessingCanvas" xmlns:cx="http://schemas.microsoft.com/office/drawing/2014/chartex" xmlns:cx1="http://schemas.microsoft.com/office/drawing/2015/9/8/chartex" xmlns:cx2="http://schemas.microsoft.com/office/drawing/2015/10/21/chartex" xmlns:cx3="http://schemas.microsoft.com/office/drawing/2016/5/9/chartex" xmlns:cx4="http://schemas.microsoft.com/office/drawing/2016/5/10/chartex" xmlns:cx5="http://schemas.microsoft.com/office/drawing/2016/5/11/chartex" xmlns:cx6="http://schemas.microsoft.com/office/drawing/2016/5/12/chartex" xmlns:cx7="http://schemas.microsoft.com/office/drawing/2016/5/13/chartex" xmlns:cx8="http://schemas.microsoft.com/office/drawing/2016/5/14/chartex" xmlns:mc="http://schemas.openxmlformats.org/markup-compatibility/2006" xmlns:aink="http://schemas.microsoft.com/office/drawing/2016/ink" xmlns:am3d="http://schemas.microsoft.com/office/drawing/2017/model3d" xmlns:o="urn:schemas-microsoft-com:office:office" xmlns:r="http://schemas.openxmlformats.org/officeDocument/2006/relationships" xmlns:m="http://schemas.openxmlformats.org/officeDocument/2006/math" xmlns:v="urn:schemas-microsoft-com:vml" xmlns:wp14="http://schemas.microsoft.com/office/word/2010/wordprocessingDrawing" xmlns:wp="http://schemas.openxmlformats.org/drawingml/2006/wordprocessingDrawing" xmlns:w10="urn:schemas-microsoft-com:office:word" xmlns:w="http://schemas.openxmlformats.org/wordprocessingml/2006/main" xmlns:w14="http://schemas.microsoft.com/office/word/2010/wordml" xmlns:w15="http://schemas.microsoft.com/office/word/2012/wordml" xmlns:w16cid="http://schemas.microsoft.com/office/word/2016/wordml/cid" xmlns:w16se="http://schemas.microsoft.com/office/word/2015/wordml/symex" xmlns:wpg="http://schemas.microsoft.com/office/word/2010/wordprocessingGroup" xmlns:wpi="http://schemas.microsoft.com/office/word/2010/wordprocessingInk" xmlns:wne="http://schemas.microsoft.com/office/word/2006/wordml" xmlns:wps="http://schemas.microsoft.com/office/word/2010/wordprocessingShape" mc:Ignorable="w14 w15 w16se w16cid wp14">
   <w:body>
     <w:p>
-      <w:r>
-        <w:rPr>
-          <w:rFonts w:hint="eastAsia"/>
+      <w:pPr>
+        <w:rPr>
+          <w:rFonts w:ascii="仿宋" w:eastAsia="仿宋" w:hAnsi="仿宋"/>
+          <w:b/>
+          <w:sz w:val="32"/>
+          <w:szCs w:val="24"/>
+        </w:rPr>
+      </w:pPr>
+      <w:r>
+        <w:rPr>
+          <w:rFonts w:ascii="仿宋" w:eastAsia="仿宋" w:hAnsi="仿宋" w:hint="eastAsia"/>
+          <w:b/>
+          <w:sz w:val="32"/>
+          <w:szCs w:val="24"/>
         </w:rPr>
         <w:t>二分图</w:t>
       </w:r>
     </w:p>
     <w:p>
-      <w:r>
-        <w:rPr>
-          <w:rFonts w:hint="eastAsia"/>
+      <w:pPr>
+        <w:rPr>
+          <w:rFonts w:ascii="仿宋" w:eastAsia="仿宋" w:hAnsi="仿宋"/>
+          <w:sz w:val="24"/>
+          <w:szCs w:val="24"/>
+        </w:rPr>
+      </w:pPr>
+      <w:r>
+        <w:rPr>
+          <w:rFonts w:ascii="仿宋" w:eastAsia="仿宋" w:hAnsi="仿宋" w:hint="eastAsia"/>
+          <w:sz w:val="24"/>
+          <w:szCs w:val="24"/>
         </w:rPr>
         <w:t>设G=</w:t>
       </w:r>
       <w:r>
-        <w:t>(V,E)</w:t>
-      </w:r>
-      <w:r>
-        <w:rPr>
-          <w:rFonts w:hint="eastAsia"/>
+        <w:rPr>
+          <w:rFonts w:ascii="仿宋" w:eastAsia="仿宋" w:hAnsi="仿宋"/>
+          <w:sz w:val="24"/>
+          <w:szCs w:val="24"/>
+        </w:rPr>
+        <w:t>(</w:t>
+      </w:r>
+      <w:proofErr w:type="spellStart"/>
+      <w:r>
+        <w:rPr>
+          <w:rFonts w:ascii="仿宋" w:eastAsia="仿宋" w:hAnsi="仿宋"/>
+          <w:sz w:val="24"/>
+          <w:szCs w:val="24"/>
+        </w:rPr>
+        <w:t>V,E</w:t>
+      </w:r>
+      <w:proofErr w:type="spellEnd"/>
+      <w:r>
+        <w:rPr>
+          <w:rFonts w:ascii="仿宋" w:eastAsia="仿宋" w:hAnsi="仿宋"/>
+          <w:sz w:val="24"/>
+          <w:szCs w:val="24"/>
+        </w:rPr>
+        <w:t>)</w:t>
+      </w:r>
+      <w:r>
+        <w:rPr>
+          <w:rFonts w:ascii="仿宋" w:eastAsia="仿宋" w:hAnsi="仿宋" w:hint="eastAsia"/>
+          <w:sz w:val="24"/>
+          <w:szCs w:val="24"/>
         </w:rPr>
         <w:t>是一个无向图，如果顶点V可分为两个不相交的子集(</w:t>
       </w:r>
-      <w:r>
-        <w:t>A,B)</w:t>
-      </w:r>
-      <w:r>
-        <w:rPr>
-          <w:rFonts w:hint="eastAsia"/>
+      <w:proofErr w:type="spellStart"/>
+      <w:r>
+        <w:rPr>
+          <w:rFonts w:ascii="仿宋" w:eastAsia="仿宋" w:hAnsi="仿宋"/>
+          <w:sz w:val="24"/>
+          <w:szCs w:val="24"/>
+        </w:rPr>
+        <w:t>A,B</w:t>
+      </w:r>
+      <w:proofErr w:type="spellEnd"/>
+      <w:r>
+        <w:rPr>
+          <w:rFonts w:ascii="仿宋" w:eastAsia="仿宋" w:hAnsi="仿宋"/>
+          <w:sz w:val="24"/>
+          <w:szCs w:val="24"/>
+        </w:rPr>
+        <w:t>)</w:t>
+      </w:r>
+      <w:r>
+        <w:rPr>
+          <w:rFonts w:ascii="仿宋" w:eastAsia="仿宋" w:hAnsi="仿宋" w:hint="eastAsia"/>
+          <w:sz w:val="24"/>
+          <w:szCs w:val="24"/>
         </w:rPr>
         <w:t>，并且图中每条边(</w:t>
       </w:r>
       <w:proofErr w:type="spellStart"/>
       <w:r>
+        <w:rPr>
+          <w:rFonts w:ascii="仿宋" w:eastAsia="仿宋" w:hAnsi="仿宋"/>
+          <w:sz w:val="24"/>
+          <w:szCs w:val="24"/>
+        </w:rPr>
         <w:t>i,j</w:t>
       </w:r>
       <w:proofErr w:type="spellEnd"/>
       <w:r>
+        <w:rPr>
+          <w:rFonts w:ascii="仿宋" w:eastAsia="仿宋" w:hAnsi="仿宋"/>
+          <w:sz w:val="24"/>
+          <w:szCs w:val="24"/>
+        </w:rPr>
         <w:t>)</w:t>
       </w:r>
       <w:r>
         <w:rPr>
-          <w:rFonts w:hint="eastAsia"/>
+          <w:rFonts w:ascii="仿宋" w:eastAsia="仿宋" w:hAnsi="仿宋" w:hint="eastAsia"/>
+          <w:sz w:val="24"/>
+          <w:szCs w:val="24"/>
         </w:rPr>
         <w:t>所关联的两个顶点</w:t>
       </w:r>
       <w:proofErr w:type="spellStart"/>
       <w:r>
+        <w:rPr>
+          <w:rFonts w:ascii="仿宋" w:eastAsia="仿宋" w:hAnsi="仿宋"/>
+          <w:sz w:val="24"/>
+          <w:szCs w:val="24"/>
+        </w:rPr>
         <w:t>i</w:t>
       </w:r>
       <w:proofErr w:type="spellEnd"/>
       <w:r>
+        <w:rPr>
+          <w:rFonts w:ascii="仿宋" w:eastAsia="仿宋" w:hAnsi="仿宋"/>
+          <w:sz w:val="24"/>
+          <w:szCs w:val="24"/>
+        </w:rPr>
         <w:t>, j</w:t>
       </w:r>
       <w:r>
         <w:rPr>
-          <w:rFonts w:hint="eastAsia"/>
+          <w:rFonts w:ascii="仿宋" w:eastAsia="仿宋" w:hAnsi="仿宋" w:hint="eastAsia"/>
+          <w:sz w:val="24"/>
+          <w:szCs w:val="24"/>
         </w:rPr>
         <w:t>分别属于这两个不同的顶点集(</w:t>
       </w:r>
       <w:proofErr w:type="spellStart"/>
       <w:r>
+        <w:rPr>
+          <w:rFonts w:ascii="仿宋" w:eastAsia="仿宋" w:hAnsi="仿宋"/>
+          <w:sz w:val="24"/>
+          <w:szCs w:val="24"/>
+        </w:rPr>
         <w:t>i</w:t>
       </w:r>
       <w:proofErr w:type="spellEnd"/>
       <w:r>
+        <w:rPr>
+          <w:rFonts w:ascii="仿宋" w:eastAsia="仿宋" w:hAnsi="仿宋"/>
+          <w:sz w:val="24"/>
+          <w:szCs w:val="24"/>
+        </w:rPr>
         <w:t xml:space="preserve"> in A, j in B)</w:t>
       </w:r>
       <w:r>
         <w:rPr>
-          <w:rFonts w:hint="eastAsia"/>
+          <w:rFonts w:ascii="仿宋" w:eastAsia="仿宋" w:hAnsi="仿宋" w:hint="eastAsia"/>
+          <w:sz w:val="24"/>
+          <w:szCs w:val="24"/>
         </w:rPr>
         <w:t>，则称G为二分图，即属于同一个顶点集的任意两个点没有相邻的边。</w:t>
       </w:r>
     </w:p>
     <w:p>
-      <w:r>
-        <w:rPr>
-          <w:rFonts w:hint="eastAsia"/>
+      <w:pPr>
+        <w:rPr>
+          <w:rFonts w:ascii="仿宋" w:eastAsia="仿宋" w:hAnsi="仿宋"/>
+          <w:sz w:val="24"/>
+          <w:szCs w:val="24"/>
+        </w:rPr>
+      </w:pPr>
+      <w:r>
+        <w:rPr>
+          <w:rFonts w:ascii="仿宋" w:eastAsia="仿宋" w:hAnsi="仿宋" w:hint="eastAsia"/>
+          <w:sz w:val="24"/>
+          <w:szCs w:val="24"/>
         </w:rPr>
         <w:t>染色法判断二分图：</w:t>
       </w:r>
     </w:p>
     <w:p>
-      <w:r>
-        <w:rPr>
-          <w:rFonts w:hint="eastAsia"/>
+      <w:pPr>
+        <w:rPr>
+          <w:rFonts w:ascii="仿宋" w:eastAsia="仿宋" w:hAnsi="仿宋"/>
+          <w:sz w:val="24"/>
+          <w:szCs w:val="24"/>
+        </w:rPr>
+      </w:pPr>
+      <w:r>
+        <w:rPr>
+          <w:rFonts w:ascii="仿宋" w:eastAsia="仿宋" w:hAnsi="仿宋" w:hint="eastAsia"/>
+          <w:sz w:val="24"/>
+          <w:szCs w:val="24"/>
         </w:rPr>
         <w:t>算法思路：</w:t>
       </w:r>
@@ -102,24 +218,35 @@
           <w:numId w:val="1"/>
         </w:numPr>
         <w:ind w:firstLineChars="0"/>
-      </w:pPr>
-      <w:r>
-        <w:rPr>
-          <w:rFonts w:hint="eastAsia"/>
+        <w:rPr>
+          <w:rFonts w:ascii="仿宋" w:eastAsia="仿宋" w:hAnsi="仿宋"/>
+          <w:sz w:val="24"/>
+          <w:szCs w:val="24"/>
+        </w:rPr>
+      </w:pPr>
+      <w:r>
+        <w:rPr>
+          <w:rFonts w:ascii="仿宋" w:eastAsia="仿宋" w:hAnsi="仿宋" w:hint="eastAsia"/>
+          <w:sz w:val="24"/>
+          <w:szCs w:val="24"/>
         </w:rPr>
         <w:t>初始选定</w:t>
       </w:r>
       <w:proofErr w:type="gramStart"/>
       <w:r>
         <w:rPr>
-          <w:rFonts w:hint="eastAsia"/>
+          <w:rFonts w:ascii="仿宋" w:eastAsia="仿宋" w:hAnsi="仿宋" w:hint="eastAsia"/>
+          <w:sz w:val="24"/>
+          <w:szCs w:val="24"/>
         </w:rPr>
         <w:t>所有点未</w:t>
       </w:r>
       <w:proofErr w:type="gramEnd"/>
       <w:r>
         <w:rPr>
-          <w:rFonts w:hint="eastAsia"/>
+          <w:rFonts w:ascii="仿宋" w:eastAsia="仿宋" w:hAnsi="仿宋" w:hint="eastAsia"/>
+          <w:sz w:val="24"/>
+          <w:szCs w:val="24"/>
         </w:rPr>
         <w:t>染色</w:t>
       </w:r>
@@ -132,10 +259,17 @@
           <w:numId w:val="1"/>
         </w:numPr>
         <w:ind w:firstLineChars="0"/>
-      </w:pPr>
-      <w:r>
-        <w:rPr>
-          <w:rFonts w:hint="eastAsia"/>
+        <w:rPr>
+          <w:rFonts w:ascii="仿宋" w:eastAsia="仿宋" w:hAnsi="仿宋"/>
+          <w:sz w:val="24"/>
+          <w:szCs w:val="24"/>
+        </w:rPr>
+      </w:pPr>
+      <w:r>
+        <w:rPr>
+          <w:rFonts w:ascii="仿宋" w:eastAsia="仿宋" w:hAnsi="仿宋" w:hint="eastAsia"/>
+          <w:sz w:val="24"/>
+          <w:szCs w:val="24"/>
         </w:rPr>
         <w:t>随意取出一个未染色的顶点u，把它染成一种颜色</w:t>
       </w:r>
@@ -148,24 +282,35 @@
           <w:numId w:val="1"/>
         </w:numPr>
         <w:ind w:firstLineChars="0"/>
-      </w:pPr>
-      <w:r>
-        <w:rPr>
-          <w:rFonts w:hint="eastAsia"/>
+        <w:rPr>
+          <w:rFonts w:ascii="仿宋" w:eastAsia="仿宋" w:hAnsi="仿宋"/>
+          <w:sz w:val="24"/>
+          <w:szCs w:val="24"/>
+        </w:rPr>
+      </w:pPr>
+      <w:r>
+        <w:rPr>
+          <w:rFonts w:ascii="仿宋" w:eastAsia="仿宋" w:hAnsi="仿宋" w:hint="eastAsia"/>
+          <w:sz w:val="24"/>
+          <w:szCs w:val="24"/>
         </w:rPr>
         <w:t>取出与它连接的节点v，如果v未染色则将v染成与u不同的颜色，如果v已经染色，</w:t>
       </w:r>
       <w:proofErr w:type="gramStart"/>
       <w:r>
         <w:rPr>
-          <w:rFonts w:hint="eastAsia"/>
+          <w:rFonts w:ascii="仿宋" w:eastAsia="仿宋" w:hAnsi="仿宋" w:hint="eastAsia"/>
+          <w:sz w:val="24"/>
+          <w:szCs w:val="24"/>
         </w:rPr>
         <w:t>则判断</w:t>
       </w:r>
       <w:proofErr w:type="gramEnd"/>
       <w:r>
         <w:rPr>
-          <w:rFonts w:hint="eastAsia"/>
+          <w:rFonts w:ascii="仿宋" w:eastAsia="仿宋" w:hAnsi="仿宋" w:hint="eastAsia"/>
+          <w:sz w:val="24"/>
+          <w:szCs w:val="24"/>
         </w:rPr>
         <w:t>u和v颜色相同则染色失败，不是二分图，结束</w:t>
       </w:r>
@@ -178,10 +323,17 @@
           <w:numId w:val="1"/>
         </w:numPr>
         <w:ind w:firstLineChars="0"/>
-      </w:pPr>
-      <w:r>
-        <w:rPr>
-          <w:rFonts w:hint="eastAsia"/>
+        <w:rPr>
+          <w:rFonts w:ascii="仿宋" w:eastAsia="仿宋" w:hAnsi="仿宋"/>
+          <w:sz w:val="24"/>
+          <w:szCs w:val="24"/>
+        </w:rPr>
+      </w:pPr>
+      <w:r>
+        <w:rPr>
+          <w:rFonts w:ascii="仿宋" w:eastAsia="仿宋" w:hAnsi="仿宋" w:hint="eastAsia"/>
+          <w:sz w:val="24"/>
+          <w:szCs w:val="24"/>
         </w:rPr>
         <w:t>遍历所有节点重复步骤3</w:t>
       </w:r>
@@ -189,11 +341,1744 @@
     <w:p>
       <w:pPr>
         <w:rPr>
-          <w:rFonts w:hint="eastAsia"/>
-        </w:rPr>
-      </w:pPr>
+          <w:rFonts w:ascii="仿宋" w:eastAsia="仿宋" w:hAnsi="仿宋"/>
+          <w:sz w:val="24"/>
+          <w:szCs w:val="24"/>
+        </w:rPr>
+      </w:pPr>
+    </w:p>
+    <w:p>
+      <w:pPr>
+        <w:rPr>
+          <w:rFonts w:ascii="仿宋" w:eastAsia="仿宋" w:hAnsi="仿宋" w:hint="eastAsia"/>
+          <w:b/>
+          <w:sz w:val="32"/>
+          <w:szCs w:val="24"/>
+        </w:rPr>
+      </w:pPr>
+      <w:r>
+        <w:rPr>
+          <w:rFonts w:ascii="仿宋" w:eastAsia="仿宋" w:hAnsi="仿宋" w:hint="eastAsia"/>
+          <w:b/>
+          <w:sz w:val="32"/>
+          <w:szCs w:val="24"/>
+        </w:rPr>
+        <w:t>最小生成树</w:t>
+      </w:r>
+    </w:p>
+    <w:p>
+      <w:pPr>
+        <w:rPr>
+          <w:rFonts w:ascii="仿宋" w:eastAsia="仿宋" w:hAnsi="仿宋"/>
+          <w:b/>
+          <w:sz w:val="24"/>
+          <w:szCs w:val="24"/>
+        </w:rPr>
+      </w:pPr>
+      <w:r>
+        <w:rPr>
+          <w:rFonts w:ascii="仿宋" w:eastAsia="仿宋" w:hAnsi="仿宋" w:hint="eastAsia"/>
+          <w:b/>
+          <w:sz w:val="24"/>
+          <w:szCs w:val="24"/>
+        </w:rPr>
+        <w:t>Prim</w:t>
+      </w:r>
+      <w:r>
+        <w:rPr>
+          <w:rFonts w:ascii="仿宋" w:eastAsia="仿宋" w:hAnsi="仿宋" w:hint="eastAsia"/>
+          <w:b/>
+          <w:sz w:val="24"/>
+          <w:szCs w:val="24"/>
+        </w:rPr>
+        <w:t>算法：</w:t>
+      </w:r>
+    </w:p>
+    <w:p>
+      <w:pPr>
+        <w:rPr>
+          <w:rFonts w:ascii="仿宋" w:eastAsia="仿宋" w:hAnsi="仿宋"/>
+          <w:sz w:val="24"/>
+          <w:szCs w:val="24"/>
+        </w:rPr>
+      </w:pPr>
+      <w:r>
+        <w:rPr>
+          <w:rFonts w:ascii="仿宋" w:eastAsia="仿宋" w:hAnsi="仿宋" w:hint="eastAsia"/>
+          <w:sz w:val="24"/>
+          <w:szCs w:val="24"/>
+        </w:rPr>
+        <w:t>算法核心：</w:t>
+      </w:r>
+      <w:proofErr w:type="gramStart"/>
+      <w:r>
+        <w:rPr>
+          <w:rFonts w:ascii="仿宋" w:eastAsia="仿宋" w:hAnsi="仿宋" w:hint="eastAsia"/>
+          <w:sz w:val="24"/>
+          <w:szCs w:val="24"/>
+        </w:rPr>
+        <w:t>在带权连通图</w:t>
+      </w:r>
+      <w:proofErr w:type="gramEnd"/>
+      <w:r>
+        <w:rPr>
+          <w:rFonts w:ascii="仿宋" w:eastAsia="仿宋" w:hAnsi="仿宋" w:hint="eastAsia"/>
+          <w:sz w:val="24"/>
+          <w:szCs w:val="24"/>
+        </w:rPr>
+        <w:t>中V是所有顶点的集合，U</w:t>
+      </w:r>
+      <w:r>
+        <w:rPr>
+          <w:rFonts w:ascii="仿宋" w:eastAsia="仿宋" w:hAnsi="仿宋" w:hint="eastAsia"/>
+          <w:sz w:val="24"/>
+          <w:szCs w:val="24"/>
+        </w:rPr>
+        <w:t>表示已经在最小生成树中的节点，从图中任意一点v开始，此时有U=</w:t>
+      </w:r>
+      <w:r>
+        <w:rPr>
+          <w:rFonts w:ascii="仿宋" w:eastAsia="仿宋" w:hAnsi="仿宋"/>
+          <w:sz w:val="24"/>
+          <w:szCs w:val="24"/>
+        </w:rPr>
+        <w:t>{v}</w:t>
+      </w:r>
+      <w:r>
+        <w:rPr>
+          <w:rFonts w:ascii="仿宋" w:eastAsia="仿宋" w:hAnsi="仿宋" w:hint="eastAsia"/>
+          <w:sz w:val="24"/>
+          <w:szCs w:val="24"/>
+        </w:rPr>
+        <w:t>，重复以下操作：</w:t>
+      </w:r>
+      <w:r>
+        <w:rPr>
+          <w:rFonts w:ascii="仿宋" w:eastAsia="仿宋" w:hAnsi="仿宋" w:hint="eastAsia"/>
+          <w:sz w:val="24"/>
+          <w:szCs w:val="24"/>
+        </w:rPr>
+        <w:t>找出一点在U，另一点不在U中的边中权值最小的边，将这条边(</w:t>
+      </w:r>
+      <w:proofErr w:type="spellStart"/>
+      <w:r>
+        <w:rPr>
+          <w:rFonts w:ascii="仿宋" w:eastAsia="仿宋" w:hAnsi="仿宋"/>
+          <w:sz w:val="24"/>
+          <w:szCs w:val="24"/>
+        </w:rPr>
+        <w:t>u,w</w:t>
+      </w:r>
+      <w:proofErr w:type="spellEnd"/>
+      <w:r>
+        <w:rPr>
+          <w:rFonts w:ascii="仿宋" w:eastAsia="仿宋" w:hAnsi="仿宋"/>
+          <w:sz w:val="24"/>
+          <w:szCs w:val="24"/>
+        </w:rPr>
+        <w:t>)</w:t>
+      </w:r>
+      <w:r>
+        <w:rPr>
+          <w:rFonts w:ascii="仿宋" w:eastAsia="仿宋" w:hAnsi="仿宋" w:hint="eastAsia"/>
+          <w:sz w:val="24"/>
+          <w:szCs w:val="24"/>
+        </w:rPr>
+        <w:t>加入到已找到的边的集合，并且将点w加入到集合U中。直到U=V时，就得到了最小生成树。</w:t>
+      </w:r>
+    </w:p>
+    <w:p>
+      <w:pPr>
+        <w:rPr>
+          <w:rFonts w:ascii="仿宋" w:eastAsia="仿宋" w:hAnsi="仿宋" w:hint="eastAsia"/>
+          <w:sz w:val="24"/>
+          <w:szCs w:val="24"/>
+        </w:rPr>
+      </w:pPr>
+      <w:r>
+        <w:rPr>
+          <w:noProof/>
+        </w:rPr>
+        <w:drawing>
+          <wp:inline distT="0" distB="0" distL="0" distR="0" wp14:anchorId="0D48173B" wp14:editId="4D6CB101">
+            <wp:extent cx="5274310" cy="1697990"/>
+            <wp:effectExtent l="0" t="0" r="2540" b="0"/>
+            <wp:docPr id="1" name="图片 1"/>
+            <wp:cNvGraphicFramePr>
+              <a:graphicFrameLocks xmlns:a="http://schemas.openxmlformats.org/drawingml/2006/main" noChangeAspect="1"/>
+            </wp:cNvGraphicFramePr>
+            <a:graphic xmlns:a="http://schemas.openxmlformats.org/drawingml/2006/main">
+              <a:graphicData uri="http://schemas.openxmlformats.org/drawingml/2006/picture">
+                <pic:pic xmlns:pic="http://schemas.openxmlformats.org/drawingml/2006/picture">
+                  <pic:nvPicPr>
+                    <pic:cNvPr id="1" name=""/>
+                    <pic:cNvPicPr/>
+                  </pic:nvPicPr>
+                  <pic:blipFill>
+                    <a:blip r:embed="rId5"/>
+                    <a:stretch>
+                      <a:fillRect/>
+                    </a:stretch>
+                  </pic:blipFill>
+                  <pic:spPr>
+                    <a:xfrm>
+                      <a:off x="0" y="0"/>
+                      <a:ext cx="5274310" cy="1697990"/>
+                    </a:xfrm>
+                    <a:prstGeom prst="rect">
+                      <a:avLst/>
+                    </a:prstGeom>
+                  </pic:spPr>
+                </pic:pic>
+              </a:graphicData>
+            </a:graphic>
+          </wp:inline>
+        </w:drawing>
+      </w:r>
+    </w:p>
+    <w:p>
+      <w:pPr>
+        <w:rPr>
+          <w:rFonts w:ascii="仿宋" w:eastAsia="仿宋" w:hAnsi="仿宋"/>
+          <w:sz w:val="24"/>
+          <w:szCs w:val="24"/>
+        </w:rPr>
+      </w:pPr>
+      <w:r>
+        <w:rPr>
+          <w:rFonts w:ascii="仿宋" w:eastAsia="仿宋" w:hAnsi="仿宋" w:hint="eastAsia"/>
+          <w:sz w:val="24"/>
+          <w:szCs w:val="24"/>
+        </w:rPr>
+        <w:t>伪代码：</w:t>
+      </w:r>
+    </w:p>
+    <w:p>
+      <w:pPr>
+        <w:rPr>
+          <w:rFonts w:ascii="仿宋" w:eastAsia="仿宋" w:hAnsi="仿宋"/>
+          <w:sz w:val="24"/>
+          <w:szCs w:val="24"/>
+        </w:rPr>
+      </w:pPr>
+      <w:r>
+        <w:rPr>
+          <w:rFonts w:ascii="仿宋" w:eastAsia="仿宋" w:hAnsi="仿宋" w:hint="eastAsia"/>
+          <w:sz w:val="24"/>
+          <w:szCs w:val="24"/>
+        </w:rPr>
+        <w:t>q</w:t>
+      </w:r>
+      <w:r>
+        <w:rPr>
+          <w:rFonts w:ascii="仿宋" w:eastAsia="仿宋" w:hAnsi="仿宋"/>
+          <w:sz w:val="24"/>
+          <w:szCs w:val="24"/>
+        </w:rPr>
+        <w:t xml:space="preserve"> = </w:t>
+      </w:r>
+      <w:proofErr w:type="spellStart"/>
+      <w:r>
+        <w:rPr>
+          <w:rFonts w:ascii="仿宋" w:eastAsia="仿宋" w:hAnsi="仿宋"/>
+          <w:sz w:val="24"/>
+          <w:szCs w:val="24"/>
+        </w:rPr>
+        <w:t>PriorityQueue</w:t>
+      </w:r>
+      <w:proofErr w:type="spellEnd"/>
+      <w:r>
+        <w:rPr>
+          <w:rFonts w:ascii="仿宋" w:eastAsia="仿宋" w:hAnsi="仿宋"/>
+          <w:sz w:val="24"/>
+          <w:szCs w:val="24"/>
+        </w:rPr>
+        <w:t xml:space="preserve">() </w:t>
+      </w:r>
+      <w:r>
+        <w:rPr>
+          <w:rFonts w:ascii="仿宋" w:eastAsia="仿宋" w:hAnsi="仿宋" w:hint="eastAsia"/>
+          <w:sz w:val="24"/>
+          <w:szCs w:val="24"/>
+        </w:rPr>
+        <w:t>#优先队列用于找出</w:t>
+      </w:r>
+      <w:proofErr w:type="gramStart"/>
+      <w:r>
+        <w:rPr>
+          <w:rFonts w:ascii="仿宋" w:eastAsia="仿宋" w:hAnsi="仿宋" w:hint="eastAsia"/>
+          <w:sz w:val="24"/>
+          <w:szCs w:val="24"/>
+        </w:rPr>
+        <w:t>最小权</w:t>
+      </w:r>
+      <w:proofErr w:type="gramEnd"/>
+      <w:r>
+        <w:rPr>
+          <w:rFonts w:ascii="仿宋" w:eastAsia="仿宋" w:hAnsi="仿宋" w:hint="eastAsia"/>
+          <w:sz w:val="24"/>
+          <w:szCs w:val="24"/>
+        </w:rPr>
+        <w:t>值的边</w:t>
+      </w:r>
+    </w:p>
+    <w:p>
+      <w:pPr>
+        <w:rPr>
+          <w:rFonts w:ascii="仿宋" w:eastAsia="仿宋" w:hAnsi="仿宋"/>
+          <w:sz w:val="24"/>
+          <w:szCs w:val="24"/>
+        </w:rPr>
+      </w:pPr>
+      <w:r>
+        <w:rPr>
+          <w:rFonts w:ascii="仿宋" w:eastAsia="仿宋" w:hAnsi="仿宋" w:hint="eastAsia"/>
+          <w:sz w:val="24"/>
+          <w:szCs w:val="24"/>
+        </w:rPr>
+        <w:t>v</w:t>
+      </w:r>
+      <w:r>
+        <w:rPr>
+          <w:rFonts w:ascii="仿宋" w:eastAsia="仿宋" w:hAnsi="仿宋"/>
+          <w:sz w:val="24"/>
+          <w:szCs w:val="24"/>
+        </w:rPr>
+        <w:t>isit = set(</w:t>
+      </w:r>
+      <w:r>
+        <w:rPr>
+          <w:rFonts w:ascii="仿宋" w:eastAsia="仿宋" w:hAnsi="仿宋" w:hint="eastAsia"/>
+          <w:sz w:val="24"/>
+          <w:szCs w:val="24"/>
+        </w:rPr>
+        <w:t xml:space="preserve">所有顶点) </w:t>
+      </w:r>
+      <w:r>
+        <w:rPr>
+          <w:rFonts w:ascii="仿宋" w:eastAsia="仿宋" w:hAnsi="仿宋"/>
+          <w:sz w:val="24"/>
+          <w:szCs w:val="24"/>
+        </w:rPr>
+        <w:t>#</w:t>
+      </w:r>
+      <w:r>
+        <w:rPr>
+          <w:rFonts w:ascii="仿宋" w:eastAsia="仿宋" w:hAnsi="仿宋" w:hint="eastAsia"/>
+          <w:sz w:val="24"/>
+          <w:szCs w:val="24"/>
+        </w:rPr>
+        <w:t>标记</w:t>
+      </w:r>
+      <w:proofErr w:type="gramStart"/>
+      <w:r>
+        <w:rPr>
+          <w:rFonts w:ascii="仿宋" w:eastAsia="仿宋" w:hAnsi="仿宋" w:hint="eastAsia"/>
+          <w:sz w:val="24"/>
+          <w:szCs w:val="24"/>
+        </w:rPr>
+        <w:t>待访问</w:t>
+      </w:r>
+      <w:proofErr w:type="gramEnd"/>
+      <w:r>
+        <w:rPr>
+          <w:rFonts w:ascii="仿宋" w:eastAsia="仿宋" w:hAnsi="仿宋" w:hint="eastAsia"/>
+          <w:sz w:val="24"/>
+          <w:szCs w:val="24"/>
+        </w:rPr>
+        <w:t>的节点集</w:t>
+      </w:r>
+    </w:p>
+    <w:p>
+      <w:pPr>
+        <w:rPr>
+          <w:rFonts w:ascii="仿宋" w:eastAsia="仿宋" w:hAnsi="仿宋"/>
+          <w:sz w:val="24"/>
+          <w:szCs w:val="24"/>
+        </w:rPr>
+      </w:pPr>
+      <w:r>
+        <w:rPr>
+          <w:rFonts w:ascii="仿宋" w:eastAsia="仿宋" w:hAnsi="仿宋" w:hint="eastAsia"/>
+          <w:sz w:val="24"/>
+          <w:szCs w:val="24"/>
+        </w:rPr>
+        <w:t>r</w:t>
+      </w:r>
+      <w:r>
+        <w:rPr>
+          <w:rFonts w:ascii="仿宋" w:eastAsia="仿宋" w:hAnsi="仿宋"/>
+          <w:sz w:val="24"/>
+          <w:szCs w:val="24"/>
+        </w:rPr>
+        <w:t>es = 0 #</w:t>
+      </w:r>
+      <w:r>
+        <w:rPr>
+          <w:rFonts w:ascii="仿宋" w:eastAsia="仿宋" w:hAnsi="仿宋" w:hint="eastAsia"/>
+          <w:sz w:val="24"/>
+          <w:szCs w:val="24"/>
+        </w:rPr>
+        <w:t>记录最终的权值</w:t>
+      </w:r>
+    </w:p>
+    <w:p>
+      <w:pPr>
+        <w:rPr>
+          <w:rFonts w:ascii="仿宋" w:eastAsia="仿宋" w:hAnsi="仿宋"/>
+          <w:sz w:val="24"/>
+          <w:szCs w:val="24"/>
+        </w:rPr>
+      </w:pPr>
+      <w:proofErr w:type="spellStart"/>
+      <w:r>
+        <w:rPr>
+          <w:rFonts w:ascii="仿宋" w:eastAsia="仿宋" w:hAnsi="仿宋" w:hint="eastAsia"/>
+          <w:sz w:val="24"/>
+          <w:szCs w:val="24"/>
+        </w:rPr>
+        <w:t>q</w:t>
+      </w:r>
+      <w:r>
+        <w:rPr>
+          <w:rFonts w:ascii="仿宋" w:eastAsia="仿宋" w:hAnsi="仿宋"/>
+          <w:sz w:val="24"/>
+          <w:szCs w:val="24"/>
+        </w:rPr>
+        <w:t>.put</w:t>
+      </w:r>
+      <w:proofErr w:type="spellEnd"/>
+      <w:r>
+        <w:rPr>
+          <w:rFonts w:ascii="仿宋" w:eastAsia="仿宋" w:hAnsi="仿宋"/>
+          <w:sz w:val="24"/>
+          <w:szCs w:val="24"/>
+        </w:rPr>
+        <w:t xml:space="preserve">((0, 0)) #(weight, </w:t>
+      </w:r>
+      <w:proofErr w:type="spellStart"/>
+      <w:r>
+        <w:rPr>
+          <w:rFonts w:ascii="仿宋" w:eastAsia="仿宋" w:hAnsi="仿宋"/>
+          <w:sz w:val="24"/>
+          <w:szCs w:val="24"/>
+        </w:rPr>
+        <w:t>point_id</w:t>
+      </w:r>
+      <w:proofErr w:type="spellEnd"/>
+      <w:r>
+        <w:rPr>
+          <w:rFonts w:ascii="仿宋" w:eastAsia="仿宋" w:hAnsi="仿宋"/>
+          <w:sz w:val="24"/>
+          <w:szCs w:val="24"/>
+        </w:rPr>
+        <w:t>)</w:t>
+      </w:r>
+      <w:proofErr w:type="gramStart"/>
+      <w:r>
+        <w:rPr>
+          <w:rFonts w:ascii="仿宋" w:eastAsia="仿宋" w:hAnsi="仿宋" w:hint="eastAsia"/>
+          <w:sz w:val="24"/>
+          <w:szCs w:val="24"/>
+        </w:rPr>
+        <w:t>标记权</w:t>
+      </w:r>
+      <w:proofErr w:type="gramEnd"/>
+      <w:r>
+        <w:rPr>
+          <w:rFonts w:ascii="仿宋" w:eastAsia="仿宋" w:hAnsi="仿宋" w:hint="eastAsia"/>
+          <w:sz w:val="24"/>
+          <w:szCs w:val="24"/>
+        </w:rPr>
+        <w:t>值和点标号，prim算法从任意节点出发，此处选择0</w:t>
+      </w:r>
+    </w:p>
+    <w:p>
+      <w:pPr>
+        <w:rPr>
+          <w:rFonts w:ascii="仿宋" w:eastAsia="仿宋" w:hAnsi="仿宋"/>
+          <w:sz w:val="24"/>
+          <w:szCs w:val="24"/>
+        </w:rPr>
+      </w:pPr>
+      <w:r>
+        <w:rPr>
+          <w:rFonts w:ascii="仿宋" w:eastAsia="仿宋" w:hAnsi="仿宋" w:hint="eastAsia"/>
+          <w:sz w:val="24"/>
+          <w:szCs w:val="24"/>
+        </w:rPr>
+        <w:t>w</w:t>
+      </w:r>
+      <w:r>
+        <w:rPr>
+          <w:rFonts w:ascii="仿宋" w:eastAsia="仿宋" w:hAnsi="仿宋"/>
+          <w:sz w:val="24"/>
+          <w:szCs w:val="24"/>
+        </w:rPr>
+        <w:t>hile visit: #</w:t>
+      </w:r>
+      <w:r>
+        <w:rPr>
+          <w:rFonts w:ascii="仿宋" w:eastAsia="仿宋" w:hAnsi="仿宋" w:hint="eastAsia"/>
+          <w:sz w:val="24"/>
+          <w:szCs w:val="24"/>
+        </w:rPr>
+        <w:t>如果存在</w:t>
+      </w:r>
+      <w:proofErr w:type="gramStart"/>
+      <w:r>
+        <w:rPr>
+          <w:rFonts w:ascii="仿宋" w:eastAsia="仿宋" w:hAnsi="仿宋" w:hint="eastAsia"/>
+          <w:sz w:val="24"/>
+          <w:szCs w:val="24"/>
+        </w:rPr>
+        <w:t>待访问</w:t>
+      </w:r>
+      <w:proofErr w:type="gramEnd"/>
+      <w:r>
+        <w:rPr>
+          <w:rFonts w:ascii="仿宋" w:eastAsia="仿宋" w:hAnsi="仿宋" w:hint="eastAsia"/>
+          <w:sz w:val="24"/>
+          <w:szCs w:val="24"/>
+        </w:rPr>
+        <w:t>的节点</w:t>
+      </w:r>
+    </w:p>
+    <w:p>
+      <w:pPr>
+        <w:rPr>
+          <w:rFonts w:ascii="仿宋" w:eastAsia="仿宋" w:hAnsi="仿宋"/>
+          <w:sz w:val="24"/>
+          <w:szCs w:val="24"/>
+        </w:rPr>
+      </w:pPr>
+      <w:r>
+        <w:rPr>
+          <w:rFonts w:ascii="仿宋" w:eastAsia="仿宋" w:hAnsi="仿宋"/>
+          <w:sz w:val="24"/>
+          <w:szCs w:val="24"/>
+        </w:rPr>
+        <w:tab/>
+        <w:t xml:space="preserve">dis, pos = </w:t>
+      </w:r>
+      <w:proofErr w:type="spellStart"/>
+      <w:proofErr w:type="gramStart"/>
+      <w:r>
+        <w:rPr>
+          <w:rFonts w:ascii="仿宋" w:eastAsia="仿宋" w:hAnsi="仿宋"/>
+          <w:sz w:val="24"/>
+          <w:szCs w:val="24"/>
+        </w:rPr>
+        <w:t>q.get</w:t>
+      </w:r>
+      <w:proofErr w:type="spellEnd"/>
+      <w:r>
+        <w:rPr>
+          <w:rFonts w:ascii="仿宋" w:eastAsia="仿宋" w:hAnsi="仿宋"/>
+          <w:sz w:val="24"/>
+          <w:szCs w:val="24"/>
+        </w:rPr>
+        <w:t>(</w:t>
+      </w:r>
+      <w:proofErr w:type="gramEnd"/>
+      <w:r>
+        <w:rPr>
+          <w:rFonts w:ascii="仿宋" w:eastAsia="仿宋" w:hAnsi="仿宋"/>
+          <w:sz w:val="24"/>
+          <w:szCs w:val="24"/>
+        </w:rPr>
+        <w:t>)</w:t>
+      </w:r>
       <w:bookmarkStart w:id="0" w:name="_GoBack"/>
       <w:bookmarkEnd w:id="0"/>
+    </w:p>
+    <w:p>
+      <w:pPr>
+        <w:rPr>
+          <w:rFonts w:ascii="仿宋" w:eastAsia="仿宋" w:hAnsi="仿宋" w:hint="eastAsia"/>
+          <w:sz w:val="24"/>
+          <w:szCs w:val="24"/>
+        </w:rPr>
+      </w:pPr>
+      <w:r>
+        <w:rPr>
+          <w:rFonts w:ascii="仿宋" w:eastAsia="仿宋" w:hAnsi="仿宋"/>
+          <w:sz w:val="24"/>
+          <w:szCs w:val="24"/>
+        </w:rPr>
+        <w:tab/>
+        <w:t>if pos not in visit:</w:t>
+      </w:r>
+    </w:p>
+    <w:p>
+      <w:pPr>
+        <w:rPr>
+          <w:rFonts w:ascii="仿宋" w:eastAsia="仿宋" w:hAnsi="仿宋"/>
+          <w:sz w:val="24"/>
+          <w:szCs w:val="24"/>
+        </w:rPr>
+      </w:pPr>
+      <w:r>
+        <w:rPr>
+          <w:rFonts w:ascii="仿宋" w:eastAsia="仿宋" w:hAnsi="仿宋"/>
+          <w:sz w:val="24"/>
+          <w:szCs w:val="24"/>
+        </w:rPr>
+        <w:tab/>
+      </w:r>
+      <w:r>
+        <w:rPr>
+          <w:rFonts w:ascii="仿宋" w:eastAsia="仿宋" w:hAnsi="仿宋"/>
+          <w:sz w:val="24"/>
+          <w:szCs w:val="24"/>
+        </w:rPr>
+        <w:tab/>
+        <w:t xml:space="preserve">continue </w:t>
+      </w:r>
+      <w:r>
+        <w:rPr>
+          <w:rFonts w:ascii="仿宋" w:eastAsia="仿宋" w:hAnsi="仿宋"/>
+          <w:sz w:val="24"/>
+          <w:szCs w:val="24"/>
+        </w:rPr>
+        <w:tab/>
+        <w:t>#</w:t>
+      </w:r>
+      <w:r>
+        <w:rPr>
+          <w:rFonts w:ascii="仿宋" w:eastAsia="仿宋" w:hAnsi="仿宋" w:hint="eastAsia"/>
+          <w:sz w:val="24"/>
+          <w:szCs w:val="24"/>
+        </w:rPr>
+        <w:t>已经访问的点跳过</w:t>
+      </w:r>
+    </w:p>
+    <w:p>
+      <w:pPr>
+        <w:rPr>
+          <w:rFonts w:ascii="仿宋" w:eastAsia="仿宋" w:hAnsi="仿宋"/>
+          <w:sz w:val="24"/>
+          <w:szCs w:val="24"/>
+        </w:rPr>
+      </w:pPr>
+      <w:r>
+        <w:rPr>
+          <w:rFonts w:ascii="仿宋" w:eastAsia="仿宋" w:hAnsi="仿宋"/>
+          <w:sz w:val="24"/>
+          <w:szCs w:val="24"/>
+        </w:rPr>
+        <w:tab/>
+      </w:r>
+      <w:proofErr w:type="spellStart"/>
+      <w:r>
+        <w:rPr>
+          <w:rFonts w:ascii="仿宋" w:eastAsia="仿宋" w:hAnsi="仿宋"/>
+          <w:sz w:val="24"/>
+          <w:szCs w:val="24"/>
+        </w:rPr>
+        <w:t>visit.remove</w:t>
+      </w:r>
+      <w:proofErr w:type="spellEnd"/>
+      <w:r>
+        <w:rPr>
+          <w:rFonts w:ascii="仿宋" w:eastAsia="仿宋" w:hAnsi="仿宋"/>
+          <w:sz w:val="24"/>
+          <w:szCs w:val="24"/>
+        </w:rPr>
+        <w:t>(pos)</w:t>
+      </w:r>
+      <w:r>
+        <w:rPr>
+          <w:rFonts w:ascii="仿宋" w:eastAsia="仿宋" w:hAnsi="仿宋" w:hint="eastAsia"/>
+          <w:sz w:val="24"/>
+          <w:szCs w:val="24"/>
+        </w:rPr>
+        <w:t xml:space="preserve"> </w:t>
+      </w:r>
+      <w:r>
+        <w:rPr>
+          <w:rFonts w:ascii="仿宋" w:eastAsia="仿宋" w:hAnsi="仿宋"/>
+          <w:sz w:val="24"/>
+          <w:szCs w:val="24"/>
+        </w:rPr>
+        <w:t>#</w:t>
+      </w:r>
+      <w:r>
+        <w:rPr>
+          <w:rFonts w:ascii="仿宋" w:eastAsia="仿宋" w:hAnsi="仿宋" w:hint="eastAsia"/>
+          <w:sz w:val="24"/>
+          <w:szCs w:val="24"/>
+        </w:rPr>
+        <w:t>访问过的点移除</w:t>
+      </w:r>
+      <w:proofErr w:type="gramStart"/>
+      <w:r>
+        <w:rPr>
+          <w:rFonts w:ascii="仿宋" w:eastAsia="仿宋" w:hAnsi="仿宋" w:hint="eastAsia"/>
+          <w:sz w:val="24"/>
+          <w:szCs w:val="24"/>
+        </w:rPr>
+        <w:t>待访问</w:t>
+      </w:r>
+      <w:proofErr w:type="gramEnd"/>
+      <w:r>
+        <w:rPr>
+          <w:rFonts w:ascii="仿宋" w:eastAsia="仿宋" w:hAnsi="仿宋" w:hint="eastAsia"/>
+          <w:sz w:val="24"/>
+          <w:szCs w:val="24"/>
+        </w:rPr>
+        <w:t>节点集合</w:t>
+      </w:r>
+    </w:p>
+    <w:p>
+      <w:pPr>
+        <w:rPr>
+          <w:rFonts w:ascii="仿宋" w:eastAsia="仿宋" w:hAnsi="仿宋"/>
+          <w:sz w:val="24"/>
+          <w:szCs w:val="24"/>
+        </w:rPr>
+      </w:pPr>
+      <w:r>
+        <w:rPr>
+          <w:rFonts w:ascii="仿宋" w:eastAsia="仿宋" w:hAnsi="仿宋"/>
+          <w:sz w:val="24"/>
+          <w:szCs w:val="24"/>
+        </w:rPr>
+        <w:tab/>
+        <w:t>res += dis</w:t>
+      </w:r>
+    </w:p>
+    <w:p>
+      <w:pPr>
+        <w:rPr>
+          <w:rFonts w:ascii="仿宋" w:eastAsia="仿宋" w:hAnsi="仿宋"/>
+          <w:sz w:val="24"/>
+          <w:szCs w:val="24"/>
+        </w:rPr>
+      </w:pPr>
+      <w:r>
+        <w:rPr>
+          <w:rFonts w:ascii="仿宋" w:eastAsia="仿宋" w:hAnsi="仿宋"/>
+          <w:sz w:val="24"/>
+          <w:szCs w:val="24"/>
+        </w:rPr>
+        <w:tab/>
+        <w:t xml:space="preserve">for </w:t>
+      </w:r>
+      <w:proofErr w:type="spellStart"/>
+      <w:r>
+        <w:rPr>
+          <w:rFonts w:ascii="仿宋" w:eastAsia="仿宋" w:hAnsi="仿宋"/>
+          <w:sz w:val="24"/>
+          <w:szCs w:val="24"/>
+        </w:rPr>
+        <w:t>i</w:t>
+      </w:r>
+      <w:proofErr w:type="spellEnd"/>
+      <w:r>
+        <w:rPr>
+          <w:rFonts w:ascii="仿宋" w:eastAsia="仿宋" w:hAnsi="仿宋"/>
+          <w:sz w:val="24"/>
+          <w:szCs w:val="24"/>
+        </w:rPr>
+        <w:t xml:space="preserve"> in visit: #</w:t>
+      </w:r>
+      <w:r>
+        <w:rPr>
+          <w:rFonts w:ascii="仿宋" w:eastAsia="仿宋" w:hAnsi="仿宋" w:hint="eastAsia"/>
+          <w:sz w:val="24"/>
+          <w:szCs w:val="24"/>
+        </w:rPr>
+        <w:t>将当前点到所有</w:t>
+      </w:r>
+      <w:proofErr w:type="gramStart"/>
+      <w:r>
+        <w:rPr>
+          <w:rFonts w:ascii="仿宋" w:eastAsia="仿宋" w:hAnsi="仿宋" w:hint="eastAsia"/>
+          <w:sz w:val="24"/>
+          <w:szCs w:val="24"/>
+        </w:rPr>
+        <w:t>未访问点</w:t>
+      </w:r>
+      <w:proofErr w:type="gramEnd"/>
+      <w:r>
+        <w:rPr>
+          <w:rFonts w:ascii="仿宋" w:eastAsia="仿宋" w:hAnsi="仿宋" w:hint="eastAsia"/>
+          <w:sz w:val="24"/>
+          <w:szCs w:val="24"/>
+        </w:rPr>
+        <w:t>的距离都求一遍加入到队列</w:t>
+      </w:r>
+    </w:p>
+    <w:p>
+      <w:pPr>
+        <w:rPr>
+          <w:rFonts w:ascii="仿宋" w:eastAsia="仿宋" w:hAnsi="仿宋"/>
+          <w:sz w:val="24"/>
+          <w:szCs w:val="24"/>
+        </w:rPr>
+      </w:pPr>
+      <w:r>
+        <w:rPr>
+          <w:rFonts w:ascii="仿宋" w:eastAsia="仿宋" w:hAnsi="仿宋"/>
+          <w:sz w:val="24"/>
+          <w:szCs w:val="24"/>
+        </w:rPr>
+        <w:tab/>
+      </w:r>
+      <w:r>
+        <w:rPr>
+          <w:rFonts w:ascii="仿宋" w:eastAsia="仿宋" w:hAnsi="仿宋"/>
+          <w:sz w:val="24"/>
+          <w:szCs w:val="24"/>
+        </w:rPr>
+        <w:tab/>
+      </w:r>
+      <w:proofErr w:type="spellStart"/>
+      <w:proofErr w:type="gramStart"/>
+      <w:r>
+        <w:rPr>
+          <w:rFonts w:ascii="仿宋" w:eastAsia="仿宋" w:hAnsi="仿宋"/>
+          <w:sz w:val="24"/>
+          <w:szCs w:val="24"/>
+        </w:rPr>
+        <w:t>q.put</w:t>
+      </w:r>
+      <w:proofErr w:type="spellEnd"/>
+      <w:r>
+        <w:rPr>
+          <w:rFonts w:ascii="仿宋" w:eastAsia="仿宋" w:hAnsi="仿宋"/>
+          <w:sz w:val="24"/>
+          <w:szCs w:val="24"/>
+        </w:rPr>
+        <w:t>(</w:t>
+      </w:r>
+      <w:proofErr w:type="gramEnd"/>
+      <w:r>
+        <w:rPr>
+          <w:rFonts w:ascii="仿宋" w:eastAsia="仿宋" w:hAnsi="仿宋"/>
+          <w:sz w:val="24"/>
+          <w:szCs w:val="24"/>
+        </w:rPr>
+        <w:t xml:space="preserve">(weight, </w:t>
+      </w:r>
+      <w:proofErr w:type="spellStart"/>
+      <w:r>
+        <w:rPr>
+          <w:rFonts w:ascii="仿宋" w:eastAsia="仿宋" w:hAnsi="仿宋"/>
+          <w:sz w:val="24"/>
+          <w:szCs w:val="24"/>
+        </w:rPr>
+        <w:t>i</w:t>
+      </w:r>
+      <w:proofErr w:type="spellEnd"/>
+      <w:r>
+        <w:rPr>
+          <w:rFonts w:ascii="仿宋" w:eastAsia="仿宋" w:hAnsi="仿宋"/>
+          <w:sz w:val="24"/>
+          <w:szCs w:val="24"/>
+        </w:rPr>
+        <w:t>))</w:t>
+      </w:r>
+    </w:p>
+    <w:p>
+      <w:pPr>
+        <w:rPr>
+          <w:rFonts w:ascii="仿宋" w:eastAsia="仿宋" w:hAnsi="仿宋"/>
+          <w:sz w:val="24"/>
+          <w:szCs w:val="24"/>
+        </w:rPr>
+      </w:pPr>
+      <w:r>
+        <w:rPr>
+          <w:rFonts w:ascii="仿宋" w:eastAsia="仿宋" w:hAnsi="仿宋" w:hint="eastAsia"/>
+          <w:sz w:val="24"/>
+          <w:szCs w:val="24"/>
+        </w:rPr>
+        <w:t>r</w:t>
+      </w:r>
+      <w:r>
+        <w:rPr>
+          <w:rFonts w:ascii="仿宋" w:eastAsia="仿宋" w:hAnsi="仿宋"/>
+          <w:sz w:val="24"/>
+          <w:szCs w:val="24"/>
+        </w:rPr>
+        <w:t>eturn res</w:t>
+      </w:r>
+    </w:p>
+    <w:p>
+      <w:pPr>
+        <w:rPr>
+          <w:rFonts w:ascii="仿宋" w:eastAsia="仿宋" w:hAnsi="仿宋"/>
+          <w:b/>
+          <w:sz w:val="24"/>
+          <w:szCs w:val="24"/>
+        </w:rPr>
+      </w:pPr>
+      <w:r>
+        <w:rPr>
+          <w:rFonts w:ascii="仿宋" w:eastAsia="仿宋" w:hAnsi="仿宋" w:hint="eastAsia"/>
+          <w:b/>
+          <w:sz w:val="24"/>
+          <w:szCs w:val="24"/>
+        </w:rPr>
+        <w:lastRenderedPageBreak/>
+        <w:t>K</w:t>
+      </w:r>
+      <w:r>
+        <w:rPr>
+          <w:rFonts w:ascii="仿宋" w:eastAsia="仿宋" w:hAnsi="仿宋"/>
+          <w:b/>
+          <w:sz w:val="24"/>
+          <w:szCs w:val="24"/>
+        </w:rPr>
+        <w:t>ruskal</w:t>
+      </w:r>
+      <w:r>
+        <w:rPr>
+          <w:rFonts w:ascii="仿宋" w:eastAsia="仿宋" w:hAnsi="仿宋" w:hint="eastAsia"/>
+          <w:b/>
+          <w:sz w:val="24"/>
+          <w:szCs w:val="24"/>
+        </w:rPr>
+        <w:t>算法</w:t>
+      </w:r>
+    </w:p>
+    <w:p>
+      <w:pPr>
+        <w:rPr>
+          <w:rFonts w:ascii="仿宋" w:eastAsia="仿宋" w:hAnsi="仿宋"/>
+          <w:sz w:val="24"/>
+          <w:szCs w:val="24"/>
+        </w:rPr>
+      </w:pPr>
+      <w:r>
+        <w:rPr>
+          <w:rFonts w:ascii="仿宋" w:eastAsia="仿宋" w:hAnsi="仿宋" w:hint="eastAsia"/>
+          <w:sz w:val="24"/>
+          <w:szCs w:val="24"/>
+        </w:rPr>
+        <w:t>算法核心：</w:t>
+      </w:r>
+      <w:proofErr w:type="gramStart"/>
+      <w:r>
+        <w:rPr>
+          <w:rFonts w:ascii="仿宋" w:eastAsia="仿宋" w:hAnsi="仿宋" w:hint="eastAsia"/>
+          <w:sz w:val="24"/>
+          <w:szCs w:val="24"/>
+        </w:rPr>
+        <w:t>在带权连通图</w:t>
+      </w:r>
+      <w:proofErr w:type="gramEnd"/>
+      <w:r>
+        <w:rPr>
+          <w:rFonts w:ascii="仿宋" w:eastAsia="仿宋" w:hAnsi="仿宋" w:hint="eastAsia"/>
+          <w:sz w:val="24"/>
+          <w:szCs w:val="24"/>
+        </w:rPr>
+        <w:t>中V是所有顶点的集合</w:t>
+      </w:r>
+      <w:r>
+        <w:rPr>
+          <w:rFonts w:ascii="仿宋" w:eastAsia="仿宋" w:hAnsi="仿宋" w:hint="eastAsia"/>
+          <w:sz w:val="24"/>
+          <w:szCs w:val="24"/>
+        </w:rPr>
+        <w:t>，E是</w:t>
+      </w:r>
+      <w:proofErr w:type="gramStart"/>
+      <w:r>
+        <w:rPr>
+          <w:rFonts w:ascii="仿宋" w:eastAsia="仿宋" w:hAnsi="仿宋" w:hint="eastAsia"/>
+          <w:sz w:val="24"/>
+          <w:szCs w:val="24"/>
+        </w:rPr>
+        <w:t>所有边</w:t>
+      </w:r>
+      <w:proofErr w:type="gramEnd"/>
+      <w:r>
+        <w:rPr>
+          <w:rFonts w:ascii="仿宋" w:eastAsia="仿宋" w:hAnsi="仿宋" w:hint="eastAsia"/>
+          <w:sz w:val="24"/>
+          <w:szCs w:val="24"/>
+        </w:rPr>
+        <w:t>的集合，将E</w:t>
+      </w:r>
+      <w:proofErr w:type="gramStart"/>
+      <w:r>
+        <w:rPr>
+          <w:rFonts w:ascii="仿宋" w:eastAsia="仿宋" w:hAnsi="仿宋" w:hint="eastAsia"/>
+          <w:sz w:val="24"/>
+          <w:szCs w:val="24"/>
+        </w:rPr>
+        <w:t>按照权</w:t>
+      </w:r>
+      <w:proofErr w:type="gramEnd"/>
+      <w:r>
+        <w:rPr>
+          <w:rFonts w:ascii="仿宋" w:eastAsia="仿宋" w:hAnsi="仿宋" w:hint="eastAsia"/>
+          <w:sz w:val="24"/>
+          <w:szCs w:val="24"/>
+        </w:rPr>
+        <w:t>值大小排序，从权值最小的边开始遍历，如果该边连接的两个点在已生成的树中不在同一个联通分量，即加入该</w:t>
+      </w:r>
+      <w:proofErr w:type="gramStart"/>
+      <w:r>
+        <w:rPr>
+          <w:rFonts w:ascii="仿宋" w:eastAsia="仿宋" w:hAnsi="仿宋" w:hint="eastAsia"/>
+          <w:sz w:val="24"/>
+          <w:szCs w:val="24"/>
+        </w:rPr>
+        <w:t>边不会</w:t>
+      </w:r>
+      <w:proofErr w:type="gramEnd"/>
+      <w:r>
+        <w:rPr>
+          <w:rFonts w:ascii="仿宋" w:eastAsia="仿宋" w:hAnsi="仿宋" w:hint="eastAsia"/>
+          <w:sz w:val="24"/>
+          <w:szCs w:val="24"/>
+        </w:rPr>
+        <w:t>产生环，则将该边加入到生成树中，并</w:t>
+      </w:r>
+      <w:proofErr w:type="gramStart"/>
+      <w:r>
+        <w:rPr>
+          <w:rFonts w:ascii="仿宋" w:eastAsia="仿宋" w:hAnsi="仿宋" w:hint="eastAsia"/>
+          <w:sz w:val="24"/>
+          <w:szCs w:val="24"/>
+        </w:rPr>
+        <w:t>记录该权值</w:t>
+      </w:r>
+      <w:proofErr w:type="gramEnd"/>
+      <w:r>
+        <w:rPr>
+          <w:rFonts w:ascii="仿宋" w:eastAsia="仿宋" w:hAnsi="仿宋" w:hint="eastAsia"/>
+          <w:sz w:val="24"/>
+          <w:szCs w:val="24"/>
+        </w:rPr>
+        <w:t>。重复上述操作直到得到生成树。在判断是否属于同一个联通分量时使用并查集进行判断。</w:t>
+      </w:r>
+    </w:p>
+    <w:p>
+      <w:pPr>
+        <w:rPr>
+          <w:rFonts w:ascii="仿宋" w:eastAsia="仿宋" w:hAnsi="仿宋"/>
+          <w:sz w:val="24"/>
+          <w:szCs w:val="24"/>
+        </w:rPr>
+      </w:pPr>
+      <w:r>
+        <w:rPr>
+          <w:noProof/>
+        </w:rPr>
+        <w:drawing>
+          <wp:inline distT="0" distB="0" distL="0" distR="0" wp14:anchorId="3FFBF42E" wp14:editId="75555E28">
+            <wp:extent cx="5274310" cy="1824990"/>
+            <wp:effectExtent l="0" t="0" r="2540" b="3810"/>
+            <wp:docPr id="2" name="图片 2"/>
+            <wp:cNvGraphicFramePr>
+              <a:graphicFrameLocks xmlns:a="http://schemas.openxmlformats.org/drawingml/2006/main" noChangeAspect="1"/>
+            </wp:cNvGraphicFramePr>
+            <a:graphic xmlns:a="http://schemas.openxmlformats.org/drawingml/2006/main">
+              <a:graphicData uri="http://schemas.openxmlformats.org/drawingml/2006/picture">
+                <pic:pic xmlns:pic="http://schemas.openxmlformats.org/drawingml/2006/picture">
+                  <pic:nvPicPr>
+                    <pic:cNvPr id="1" name=""/>
+                    <pic:cNvPicPr/>
+                  </pic:nvPicPr>
+                  <pic:blipFill>
+                    <a:blip r:embed="rId6"/>
+                    <a:stretch>
+                      <a:fillRect/>
+                    </a:stretch>
+                  </pic:blipFill>
+                  <pic:spPr>
+                    <a:xfrm>
+                      <a:off x="0" y="0"/>
+                      <a:ext cx="5274310" cy="1824990"/>
+                    </a:xfrm>
+                    <a:prstGeom prst="rect">
+                      <a:avLst/>
+                    </a:prstGeom>
+                  </pic:spPr>
+                </pic:pic>
+              </a:graphicData>
+            </a:graphic>
+          </wp:inline>
+        </w:drawing>
+      </w:r>
+    </w:p>
+    <w:p>
+      <w:pPr>
+        <w:rPr>
+          <w:rFonts w:ascii="仿宋" w:eastAsia="仿宋" w:hAnsi="仿宋"/>
+          <w:sz w:val="24"/>
+          <w:szCs w:val="24"/>
+        </w:rPr>
+      </w:pPr>
+      <w:r>
+        <w:rPr>
+          <w:rFonts w:ascii="仿宋" w:eastAsia="仿宋" w:hAnsi="仿宋" w:hint="eastAsia"/>
+          <w:sz w:val="24"/>
+          <w:szCs w:val="24"/>
+        </w:rPr>
+        <w:t>伪代码：</w:t>
+      </w:r>
+    </w:p>
+    <w:p>
+      <w:pPr>
+        <w:rPr>
+          <w:rFonts w:ascii="仿宋" w:eastAsia="仿宋" w:hAnsi="仿宋"/>
+          <w:sz w:val="24"/>
+          <w:szCs w:val="24"/>
+        </w:rPr>
+      </w:pPr>
+      <w:r>
+        <w:rPr>
+          <w:rFonts w:ascii="仿宋" w:eastAsia="仿宋" w:hAnsi="仿宋" w:hint="eastAsia"/>
+          <w:sz w:val="24"/>
+          <w:szCs w:val="24"/>
+        </w:rPr>
+        <w:t>d</w:t>
+      </w:r>
+      <w:r>
+        <w:rPr>
+          <w:rFonts w:ascii="仿宋" w:eastAsia="仿宋" w:hAnsi="仿宋"/>
+          <w:sz w:val="24"/>
+          <w:szCs w:val="24"/>
+        </w:rPr>
+        <w:t>ef find(x, y) #</w:t>
+      </w:r>
+      <w:r>
+        <w:rPr>
+          <w:rFonts w:ascii="仿宋" w:eastAsia="仿宋" w:hAnsi="仿宋" w:hint="eastAsia"/>
+          <w:sz w:val="24"/>
+          <w:szCs w:val="24"/>
+        </w:rPr>
+        <w:t>找到x和y的父节点，即联通分量中的代表节点</w:t>
+      </w:r>
+    </w:p>
+    <w:p>
+      <w:pPr>
+        <w:rPr>
+          <w:rFonts w:ascii="仿宋" w:eastAsia="仿宋" w:hAnsi="仿宋"/>
+          <w:sz w:val="24"/>
+          <w:szCs w:val="24"/>
+        </w:rPr>
+      </w:pPr>
+      <w:r>
+        <w:rPr>
+          <w:rFonts w:ascii="仿宋" w:eastAsia="仿宋" w:hAnsi="仿宋" w:hint="eastAsia"/>
+          <w:sz w:val="24"/>
+          <w:szCs w:val="24"/>
+        </w:rPr>
+        <w:t>d</w:t>
+      </w:r>
+      <w:r>
+        <w:rPr>
+          <w:rFonts w:ascii="仿宋" w:eastAsia="仿宋" w:hAnsi="仿宋"/>
+          <w:sz w:val="24"/>
+          <w:szCs w:val="24"/>
+        </w:rPr>
+        <w:t>ef union(x, y) #</w:t>
+      </w:r>
+      <w:r>
+        <w:rPr>
+          <w:rFonts w:ascii="仿宋" w:eastAsia="仿宋" w:hAnsi="仿宋" w:hint="eastAsia"/>
+          <w:sz w:val="24"/>
+          <w:szCs w:val="24"/>
+        </w:rPr>
+        <w:t>合并x和y节点到同一个连通分量中</w:t>
+      </w:r>
+    </w:p>
+    <w:p>
+      <w:pPr>
+        <w:rPr>
+          <w:rFonts w:ascii="仿宋" w:eastAsia="仿宋" w:hAnsi="仿宋"/>
+          <w:sz w:val="24"/>
+          <w:szCs w:val="24"/>
+        </w:rPr>
+      </w:pPr>
+      <w:r>
+        <w:rPr>
+          <w:rFonts w:ascii="仿宋" w:eastAsia="仿宋" w:hAnsi="仿宋" w:hint="eastAsia"/>
+          <w:sz w:val="24"/>
+          <w:szCs w:val="24"/>
+        </w:rPr>
+        <w:t>q</w:t>
+      </w:r>
+      <w:r>
+        <w:rPr>
+          <w:rFonts w:ascii="仿宋" w:eastAsia="仿宋" w:hAnsi="仿宋"/>
+          <w:sz w:val="24"/>
+          <w:szCs w:val="24"/>
+        </w:rPr>
+        <w:t xml:space="preserve"> = </w:t>
+      </w:r>
+      <w:proofErr w:type="spellStart"/>
+      <w:proofErr w:type="gramStart"/>
+      <w:r>
+        <w:rPr>
+          <w:rFonts w:ascii="仿宋" w:eastAsia="仿宋" w:hAnsi="仿宋"/>
+          <w:sz w:val="24"/>
+          <w:szCs w:val="24"/>
+        </w:rPr>
+        <w:t>PriorityQueue</w:t>
+      </w:r>
+      <w:proofErr w:type="spellEnd"/>
+      <w:r>
+        <w:rPr>
+          <w:rFonts w:ascii="仿宋" w:eastAsia="仿宋" w:hAnsi="仿宋"/>
+          <w:sz w:val="24"/>
+          <w:szCs w:val="24"/>
+        </w:rPr>
+        <w:t>(</w:t>
+      </w:r>
+      <w:proofErr w:type="gramEnd"/>
+      <w:r>
+        <w:rPr>
+          <w:rFonts w:ascii="仿宋" w:eastAsia="仿宋" w:hAnsi="仿宋"/>
+          <w:sz w:val="24"/>
+          <w:szCs w:val="24"/>
+        </w:rPr>
+        <w:t>)</w:t>
+      </w:r>
+    </w:p>
+    <w:p>
+      <w:pPr>
+        <w:rPr>
+          <w:rFonts w:ascii="仿宋" w:eastAsia="仿宋" w:hAnsi="仿宋"/>
+          <w:sz w:val="24"/>
+          <w:szCs w:val="24"/>
+        </w:rPr>
+      </w:pPr>
+      <w:proofErr w:type="spellStart"/>
+      <w:r>
+        <w:rPr>
+          <w:rFonts w:ascii="仿宋" w:eastAsia="仿宋" w:hAnsi="仿宋" w:hint="eastAsia"/>
+          <w:sz w:val="24"/>
+          <w:szCs w:val="24"/>
+        </w:rPr>
+        <w:t>q</w:t>
+      </w:r>
+      <w:r>
+        <w:rPr>
+          <w:rFonts w:ascii="仿宋" w:eastAsia="仿宋" w:hAnsi="仿宋"/>
+          <w:sz w:val="24"/>
+          <w:szCs w:val="24"/>
+        </w:rPr>
+        <w:t>.put</w:t>
+      </w:r>
+      <w:proofErr w:type="spellEnd"/>
+      <w:r>
+        <w:rPr>
+          <w:rFonts w:ascii="仿宋" w:eastAsia="仿宋" w:hAnsi="仿宋"/>
+          <w:sz w:val="24"/>
+          <w:szCs w:val="24"/>
+        </w:rPr>
+        <w:t>(</w:t>
+      </w:r>
+      <w:proofErr w:type="gramStart"/>
+      <w:r>
+        <w:rPr>
+          <w:rFonts w:ascii="仿宋" w:eastAsia="仿宋" w:hAnsi="仿宋" w:hint="eastAsia"/>
+          <w:sz w:val="24"/>
+          <w:szCs w:val="24"/>
+        </w:rPr>
+        <w:t>所有边</w:t>
+      </w:r>
+      <w:proofErr w:type="gramEnd"/>
+      <w:r>
+        <w:rPr>
+          <w:rFonts w:ascii="仿宋" w:eastAsia="仿宋" w:hAnsi="仿宋" w:hint="eastAsia"/>
+          <w:sz w:val="24"/>
+          <w:szCs w:val="24"/>
+        </w:rPr>
+        <w:t>的权值和</w:t>
+      </w:r>
+      <w:r>
+        <w:rPr>
+          <w:rFonts w:ascii="仿宋" w:eastAsia="仿宋" w:hAnsi="仿宋"/>
+          <w:sz w:val="24"/>
+          <w:szCs w:val="24"/>
+        </w:rPr>
+        <w:t>from, to</w:t>
+      </w:r>
+      <w:r>
+        <w:rPr>
+          <w:rFonts w:ascii="仿宋" w:eastAsia="仿宋" w:hAnsi="仿宋" w:hint="eastAsia"/>
+          <w:sz w:val="24"/>
+          <w:szCs w:val="24"/>
+        </w:rPr>
+        <w:t>点</w:t>
+      </w:r>
+      <w:r>
+        <w:rPr>
+          <w:rFonts w:ascii="仿宋" w:eastAsia="仿宋" w:hAnsi="仿宋"/>
+          <w:sz w:val="24"/>
+          <w:szCs w:val="24"/>
+        </w:rPr>
+        <w:t xml:space="preserve">) </w:t>
+      </w:r>
+      <w:r>
+        <w:rPr>
+          <w:rFonts w:ascii="仿宋" w:eastAsia="仿宋" w:hAnsi="仿宋" w:hint="eastAsia"/>
+          <w:sz w:val="24"/>
+          <w:szCs w:val="24"/>
+        </w:rPr>
+        <w:t>#这样得到</w:t>
+      </w:r>
+      <w:proofErr w:type="gramStart"/>
+      <w:r>
+        <w:rPr>
+          <w:rFonts w:ascii="仿宋" w:eastAsia="仿宋" w:hAnsi="仿宋" w:hint="eastAsia"/>
+          <w:sz w:val="24"/>
+          <w:szCs w:val="24"/>
+        </w:rPr>
+        <w:t>所有边</w:t>
+      </w:r>
+      <w:proofErr w:type="gramEnd"/>
+      <w:r>
+        <w:rPr>
+          <w:rFonts w:ascii="仿宋" w:eastAsia="仿宋" w:hAnsi="仿宋" w:hint="eastAsia"/>
+          <w:sz w:val="24"/>
+          <w:szCs w:val="24"/>
+        </w:rPr>
+        <w:t>的优先队列，保证每次取出的是</w:t>
+      </w:r>
+      <w:proofErr w:type="gramStart"/>
+      <w:r>
+        <w:rPr>
+          <w:rFonts w:ascii="仿宋" w:eastAsia="仿宋" w:hAnsi="仿宋" w:hint="eastAsia"/>
+          <w:sz w:val="24"/>
+          <w:szCs w:val="24"/>
+        </w:rPr>
+        <w:t>最小权</w:t>
+      </w:r>
+      <w:proofErr w:type="gramEnd"/>
+      <w:r>
+        <w:rPr>
+          <w:rFonts w:ascii="仿宋" w:eastAsia="仿宋" w:hAnsi="仿宋" w:hint="eastAsia"/>
+          <w:sz w:val="24"/>
+          <w:szCs w:val="24"/>
+        </w:rPr>
+        <w:t>值的边</w:t>
+      </w:r>
+    </w:p>
+    <w:p>
+      <w:pPr>
+        <w:rPr>
+          <w:rFonts w:ascii="仿宋" w:eastAsia="仿宋" w:hAnsi="仿宋"/>
+          <w:sz w:val="24"/>
+          <w:szCs w:val="24"/>
+        </w:rPr>
+      </w:pPr>
+      <w:proofErr w:type="spellStart"/>
+      <w:r>
+        <w:rPr>
+          <w:rFonts w:ascii="仿宋" w:eastAsia="仿宋" w:hAnsi="仿宋"/>
+          <w:sz w:val="24"/>
+          <w:szCs w:val="24"/>
+        </w:rPr>
+        <w:t>cnt_edge</w:t>
+      </w:r>
+      <w:proofErr w:type="spellEnd"/>
+      <w:r>
+        <w:rPr>
+          <w:rFonts w:ascii="仿宋" w:eastAsia="仿宋" w:hAnsi="仿宋"/>
+          <w:sz w:val="24"/>
+          <w:szCs w:val="24"/>
+        </w:rPr>
+        <w:t xml:space="preserve"> = 0 #</w:t>
+      </w:r>
+      <w:r>
+        <w:rPr>
+          <w:rFonts w:ascii="仿宋" w:eastAsia="仿宋" w:hAnsi="仿宋" w:hint="eastAsia"/>
+          <w:sz w:val="24"/>
+          <w:szCs w:val="24"/>
+        </w:rPr>
+        <w:t>记录已有的边的个数</w:t>
+      </w:r>
+    </w:p>
+    <w:p>
+      <w:pPr>
+        <w:rPr>
+          <w:rFonts w:ascii="仿宋" w:eastAsia="仿宋" w:hAnsi="仿宋" w:hint="eastAsia"/>
+          <w:sz w:val="24"/>
+          <w:szCs w:val="24"/>
+        </w:rPr>
+      </w:pPr>
+      <w:r>
+        <w:rPr>
+          <w:rFonts w:ascii="仿宋" w:eastAsia="仿宋" w:hAnsi="仿宋" w:hint="eastAsia"/>
+          <w:sz w:val="24"/>
+          <w:szCs w:val="24"/>
+        </w:rPr>
+        <w:t>r</w:t>
+      </w:r>
+      <w:r>
+        <w:rPr>
+          <w:rFonts w:ascii="仿宋" w:eastAsia="仿宋" w:hAnsi="仿宋"/>
+          <w:sz w:val="24"/>
+          <w:szCs w:val="24"/>
+        </w:rPr>
+        <w:t>es = 0 #</w:t>
+      </w:r>
+      <w:r>
+        <w:rPr>
+          <w:rFonts w:ascii="仿宋" w:eastAsia="仿宋" w:hAnsi="仿宋" w:hint="eastAsia"/>
+          <w:sz w:val="24"/>
+          <w:szCs w:val="24"/>
+        </w:rPr>
+        <w:t>记录MST的权值</w:t>
+      </w:r>
+      <w:proofErr w:type="gramStart"/>
+      <w:r>
+        <w:rPr>
+          <w:rFonts w:ascii="仿宋" w:eastAsia="仿宋" w:hAnsi="仿宋" w:hint="eastAsia"/>
+          <w:sz w:val="24"/>
+          <w:szCs w:val="24"/>
+        </w:rPr>
+        <w:t>和</w:t>
+      </w:r>
+      <w:proofErr w:type="gramEnd"/>
+    </w:p>
+    <w:p>
+      <w:pPr>
+        <w:rPr>
+          <w:rFonts w:ascii="仿宋" w:eastAsia="仿宋" w:hAnsi="仿宋" w:hint="eastAsia"/>
+          <w:sz w:val="24"/>
+          <w:szCs w:val="24"/>
+        </w:rPr>
+      </w:pPr>
+      <w:r>
+        <w:rPr>
+          <w:rFonts w:ascii="仿宋" w:eastAsia="仿宋" w:hAnsi="仿宋" w:hint="eastAsia"/>
+          <w:sz w:val="24"/>
+          <w:szCs w:val="24"/>
+        </w:rPr>
+        <w:t>w</w:t>
+      </w:r>
+      <w:r>
+        <w:rPr>
+          <w:rFonts w:ascii="仿宋" w:eastAsia="仿宋" w:hAnsi="仿宋"/>
+          <w:sz w:val="24"/>
+          <w:szCs w:val="24"/>
+        </w:rPr>
+        <w:t xml:space="preserve">hile </w:t>
+      </w:r>
+      <w:proofErr w:type="spellStart"/>
+      <w:r>
+        <w:rPr>
+          <w:rFonts w:ascii="仿宋" w:eastAsia="仿宋" w:hAnsi="仿宋"/>
+          <w:sz w:val="24"/>
+          <w:szCs w:val="24"/>
+        </w:rPr>
+        <w:t>cnt_edge</w:t>
+      </w:r>
+      <w:proofErr w:type="spellEnd"/>
+      <w:r>
+        <w:rPr>
+          <w:rFonts w:ascii="仿宋" w:eastAsia="仿宋" w:hAnsi="仿宋"/>
+          <w:sz w:val="24"/>
+          <w:szCs w:val="24"/>
+        </w:rPr>
+        <w:t xml:space="preserve"> &lt; n:</w:t>
+      </w:r>
+      <w:r>
+        <w:rPr>
+          <w:rFonts w:ascii="仿宋" w:eastAsia="仿宋" w:hAnsi="仿宋"/>
+          <w:sz w:val="24"/>
+          <w:szCs w:val="24"/>
+        </w:rPr>
+        <w:t xml:space="preserve"> #n</w:t>
+      </w:r>
+      <w:proofErr w:type="gramStart"/>
+      <w:r>
+        <w:rPr>
+          <w:rFonts w:ascii="仿宋" w:eastAsia="仿宋" w:hAnsi="仿宋" w:hint="eastAsia"/>
+          <w:sz w:val="24"/>
+          <w:szCs w:val="24"/>
+        </w:rPr>
+        <w:t>个</w:t>
+      </w:r>
+      <w:proofErr w:type="gramEnd"/>
+      <w:r>
+        <w:rPr>
+          <w:rFonts w:ascii="仿宋" w:eastAsia="仿宋" w:hAnsi="仿宋" w:hint="eastAsia"/>
+          <w:sz w:val="24"/>
+          <w:szCs w:val="24"/>
+        </w:rPr>
+        <w:t>点的</w:t>
+      </w:r>
+      <w:proofErr w:type="gramStart"/>
+      <w:r>
+        <w:rPr>
+          <w:rFonts w:ascii="仿宋" w:eastAsia="仿宋" w:hAnsi="仿宋" w:hint="eastAsia"/>
+          <w:sz w:val="24"/>
+          <w:szCs w:val="24"/>
+        </w:rPr>
+        <w:t>树具有</w:t>
+      </w:r>
+      <w:proofErr w:type="gramEnd"/>
+      <w:r>
+        <w:rPr>
+          <w:rFonts w:ascii="仿宋" w:eastAsia="仿宋" w:hAnsi="仿宋" w:hint="eastAsia"/>
+          <w:sz w:val="24"/>
+          <w:szCs w:val="24"/>
+        </w:rPr>
+        <w:t>n</w:t>
+      </w:r>
+      <w:r>
+        <w:rPr>
+          <w:rFonts w:ascii="仿宋" w:eastAsia="仿宋" w:hAnsi="仿宋"/>
+          <w:sz w:val="24"/>
+          <w:szCs w:val="24"/>
+        </w:rPr>
+        <w:t>-1</w:t>
+      </w:r>
+      <w:r>
+        <w:rPr>
+          <w:rFonts w:ascii="仿宋" w:eastAsia="仿宋" w:hAnsi="仿宋" w:hint="eastAsia"/>
+          <w:sz w:val="24"/>
+          <w:szCs w:val="24"/>
+        </w:rPr>
+        <w:t>个边</w:t>
+      </w:r>
+    </w:p>
+    <w:p>
+      <w:pPr>
+        <w:rPr>
+          <w:rFonts w:ascii="仿宋" w:eastAsia="仿宋" w:hAnsi="仿宋"/>
+          <w:sz w:val="24"/>
+          <w:szCs w:val="24"/>
+        </w:rPr>
+      </w:pPr>
+      <w:r>
+        <w:rPr>
+          <w:rFonts w:ascii="仿宋" w:eastAsia="仿宋" w:hAnsi="仿宋"/>
+          <w:sz w:val="24"/>
+          <w:szCs w:val="24"/>
+        </w:rPr>
+        <w:tab/>
+      </w:r>
+      <w:r>
+        <w:rPr>
+          <w:rFonts w:ascii="仿宋" w:eastAsia="仿宋" w:hAnsi="仿宋"/>
+          <w:sz w:val="24"/>
+          <w:szCs w:val="24"/>
+        </w:rPr>
+        <w:t xml:space="preserve">weight, from, to = </w:t>
+      </w:r>
+      <w:proofErr w:type="spellStart"/>
+      <w:proofErr w:type="gramStart"/>
+      <w:r>
+        <w:rPr>
+          <w:rFonts w:ascii="仿宋" w:eastAsia="仿宋" w:hAnsi="仿宋"/>
+          <w:sz w:val="24"/>
+          <w:szCs w:val="24"/>
+        </w:rPr>
+        <w:t>q.pop</w:t>
+      </w:r>
+      <w:proofErr w:type="spellEnd"/>
+      <w:r>
+        <w:rPr>
+          <w:rFonts w:ascii="仿宋" w:eastAsia="仿宋" w:hAnsi="仿宋"/>
+          <w:sz w:val="24"/>
+          <w:szCs w:val="24"/>
+        </w:rPr>
+        <w:t>(</w:t>
+      </w:r>
+      <w:proofErr w:type="gramEnd"/>
+      <w:r>
+        <w:rPr>
+          <w:rFonts w:ascii="仿宋" w:eastAsia="仿宋" w:hAnsi="仿宋"/>
+          <w:sz w:val="24"/>
+          <w:szCs w:val="24"/>
+        </w:rPr>
+        <w:t>)</w:t>
+      </w:r>
+    </w:p>
+    <w:p>
+      <w:pPr>
+        <w:rPr>
+          <w:rFonts w:ascii="仿宋" w:eastAsia="仿宋" w:hAnsi="仿宋"/>
+          <w:sz w:val="24"/>
+          <w:szCs w:val="24"/>
+        </w:rPr>
+      </w:pPr>
+      <w:r>
+        <w:rPr>
+          <w:rFonts w:ascii="仿宋" w:eastAsia="仿宋" w:hAnsi="仿宋"/>
+          <w:sz w:val="24"/>
+          <w:szCs w:val="24"/>
+        </w:rPr>
+        <w:tab/>
+        <w:t>if find(from</w:t>
+      </w:r>
+      <w:proofErr w:type="gramStart"/>
+      <w:r>
+        <w:rPr>
+          <w:rFonts w:ascii="仿宋" w:eastAsia="仿宋" w:hAnsi="仿宋"/>
+          <w:sz w:val="24"/>
+          <w:szCs w:val="24"/>
+        </w:rPr>
+        <w:t>) !</w:t>
+      </w:r>
+      <w:proofErr w:type="gramEnd"/>
+      <w:r>
+        <w:rPr>
+          <w:rFonts w:ascii="仿宋" w:eastAsia="仿宋" w:hAnsi="仿宋"/>
+          <w:sz w:val="24"/>
+          <w:szCs w:val="24"/>
+        </w:rPr>
+        <w:t>= find(to): #</w:t>
+      </w:r>
+      <w:r>
+        <w:rPr>
+          <w:rFonts w:ascii="仿宋" w:eastAsia="仿宋" w:hAnsi="仿宋" w:hint="eastAsia"/>
+          <w:sz w:val="24"/>
+          <w:szCs w:val="24"/>
+        </w:rPr>
+        <w:t>如果from和to不在同一个连通分量上</w:t>
+      </w:r>
+    </w:p>
+    <w:p>
+      <w:pPr>
+        <w:rPr>
+          <w:rFonts w:ascii="仿宋" w:eastAsia="仿宋" w:hAnsi="仿宋"/>
+          <w:sz w:val="24"/>
+          <w:szCs w:val="24"/>
+        </w:rPr>
+      </w:pPr>
+      <w:r>
+        <w:rPr>
+          <w:rFonts w:ascii="仿宋" w:eastAsia="仿宋" w:hAnsi="仿宋"/>
+          <w:sz w:val="24"/>
+          <w:szCs w:val="24"/>
+        </w:rPr>
+        <w:tab/>
+      </w:r>
+      <w:r>
+        <w:rPr>
+          <w:rFonts w:ascii="仿宋" w:eastAsia="仿宋" w:hAnsi="仿宋"/>
+          <w:sz w:val="24"/>
+          <w:szCs w:val="24"/>
+        </w:rPr>
+        <w:tab/>
+        <w:t>res += weight</w:t>
+      </w:r>
+    </w:p>
+    <w:p>
+      <w:pPr>
+        <w:rPr>
+          <w:rFonts w:ascii="仿宋" w:eastAsia="仿宋" w:hAnsi="仿宋"/>
+          <w:sz w:val="24"/>
+          <w:szCs w:val="24"/>
+        </w:rPr>
+      </w:pPr>
+      <w:r>
+        <w:rPr>
+          <w:rFonts w:ascii="仿宋" w:eastAsia="仿宋" w:hAnsi="仿宋"/>
+          <w:sz w:val="24"/>
+          <w:szCs w:val="24"/>
+        </w:rPr>
+        <w:tab/>
+      </w:r>
+      <w:r>
+        <w:rPr>
+          <w:rFonts w:ascii="仿宋" w:eastAsia="仿宋" w:hAnsi="仿宋"/>
+          <w:sz w:val="24"/>
+          <w:szCs w:val="24"/>
+        </w:rPr>
+        <w:tab/>
+      </w:r>
+      <w:proofErr w:type="gramStart"/>
+      <w:r>
+        <w:rPr>
+          <w:rFonts w:ascii="仿宋" w:eastAsia="仿宋" w:hAnsi="仿宋"/>
+          <w:sz w:val="24"/>
+          <w:szCs w:val="24"/>
+        </w:rPr>
+        <w:t>union(</w:t>
+      </w:r>
+      <w:proofErr w:type="gramEnd"/>
+      <w:r>
+        <w:rPr>
+          <w:rFonts w:ascii="仿宋" w:eastAsia="仿宋" w:hAnsi="仿宋"/>
+          <w:sz w:val="24"/>
+          <w:szCs w:val="24"/>
+        </w:rPr>
+        <w:t>from, to)</w:t>
+      </w:r>
+    </w:p>
+    <w:p>
+      <w:pPr>
+        <w:rPr>
+          <w:rFonts w:ascii="仿宋" w:eastAsia="仿宋" w:hAnsi="仿宋"/>
+          <w:sz w:val="24"/>
+          <w:szCs w:val="24"/>
+        </w:rPr>
+      </w:pPr>
+      <w:r>
+        <w:rPr>
+          <w:rFonts w:ascii="仿宋" w:eastAsia="仿宋" w:hAnsi="仿宋"/>
+          <w:sz w:val="24"/>
+          <w:szCs w:val="24"/>
+        </w:rPr>
+        <w:tab/>
+      </w:r>
+      <w:r>
+        <w:rPr>
+          <w:rFonts w:ascii="仿宋" w:eastAsia="仿宋" w:hAnsi="仿宋"/>
+          <w:sz w:val="24"/>
+          <w:szCs w:val="24"/>
+        </w:rPr>
+        <w:tab/>
+      </w:r>
+      <w:proofErr w:type="spellStart"/>
+      <w:r>
+        <w:rPr>
+          <w:rFonts w:ascii="仿宋" w:eastAsia="仿宋" w:hAnsi="仿宋"/>
+          <w:sz w:val="24"/>
+          <w:szCs w:val="24"/>
+        </w:rPr>
+        <w:t>cnt_edge</w:t>
+      </w:r>
+      <w:proofErr w:type="spellEnd"/>
+      <w:r>
+        <w:rPr>
+          <w:rFonts w:ascii="仿宋" w:eastAsia="仿宋" w:hAnsi="仿宋"/>
+          <w:sz w:val="24"/>
+          <w:szCs w:val="24"/>
+        </w:rPr>
+        <w:t xml:space="preserve"> += 1</w:t>
+      </w:r>
+    </w:p>
+    <w:p>
+      <w:pPr>
+        <w:rPr>
+          <w:rFonts w:ascii="仿宋" w:eastAsia="仿宋" w:hAnsi="仿宋" w:hint="eastAsia"/>
+          <w:sz w:val="24"/>
+          <w:szCs w:val="24"/>
+        </w:rPr>
+      </w:pPr>
+      <w:r>
+        <w:rPr>
+          <w:rFonts w:ascii="仿宋" w:eastAsia="仿宋" w:hAnsi="仿宋" w:hint="eastAsia"/>
+          <w:sz w:val="24"/>
+          <w:szCs w:val="24"/>
+        </w:rPr>
+        <w:t>r</w:t>
+      </w:r>
+      <w:r>
+        <w:rPr>
+          <w:rFonts w:ascii="仿宋" w:eastAsia="仿宋" w:hAnsi="仿宋"/>
+          <w:sz w:val="24"/>
+          <w:szCs w:val="24"/>
+        </w:rPr>
+        <w:t>eturn res</w:t>
+      </w:r>
     </w:p>
     <w:sectPr>
       <w:pgSz w:w="11906" w:h="16838"/>
@@ -206,7 +2091,7 @@
 </file>
 
 <file path=word/numbering.xml><?xml version="1.0" encoding="utf-8"?>
-<w:numbering xmlns:wpc="http://schemas.microsoft.com/office/word/2010/wordprocessingCanvas" xmlns:cx="http://schemas.microsoft.com/office/drawing/2014/chartex" xmlns:cx1="http://schemas.microsoft.com/office/drawing/2015/9/8/chartex" xmlns:mc="http://schemas.openxmlformats.org/markup-compatibility/2006" xmlns:o="urn:schemas-microsoft-com:office:office" xmlns:r="http://schemas.openxmlformats.org/officeDocument/2006/relationships" xmlns:m="http://schemas.openxmlformats.org/officeDocument/2006/math" xmlns:v="urn:schemas-microsoft-com:vml" xmlns:wp14="http://schemas.microsoft.com/office/word/2010/wordprocessingDrawing" xmlns:wp="http://schemas.openxmlformats.org/drawingml/2006/wordprocessingDrawing" xmlns:w10="urn:schemas-microsoft-com:office:word" xmlns:w="http://schemas.openxmlformats.org/wordprocessingml/2006/main" xmlns:w14="http://schemas.microsoft.com/office/word/2010/wordml" xmlns:w15="http://schemas.microsoft.com/office/word/2012/wordml" xmlns:w16se="http://schemas.microsoft.com/office/word/2015/wordml/symex" xmlns:wpg="http://schemas.microsoft.com/office/word/2010/wordprocessingGroup" xmlns:wpi="http://schemas.microsoft.com/office/word/2010/wordprocessingInk" xmlns:wne="http://schemas.microsoft.com/office/word/2006/wordml" xmlns:wps="http://schemas.microsoft.com/office/word/2010/wordprocessingShape" mc:Ignorable="w14 w15 w16se wp14">
+<w:numbering xmlns:wpc="http://schemas.microsoft.com/office/word/2010/wordprocessingCanvas" xmlns:cx="http://schemas.microsoft.com/office/drawing/2014/chartex" xmlns:cx1="http://schemas.microsoft.com/office/drawing/2015/9/8/chartex" xmlns:cx2="http://schemas.microsoft.com/office/drawing/2015/10/21/chartex" xmlns:cx3="http://schemas.microsoft.com/office/drawing/2016/5/9/chartex" xmlns:cx4="http://schemas.microsoft.com/office/drawing/2016/5/10/chartex" xmlns:cx5="http://schemas.microsoft.com/office/drawing/2016/5/11/chartex" xmlns:cx6="http://schemas.microsoft.com/office/drawing/2016/5/12/chartex" xmlns:cx7="http://schemas.microsoft.com/office/drawing/2016/5/13/chartex" xmlns:cx8="http://schemas.microsoft.com/office/drawing/2016/5/14/chartex" xmlns:mc="http://schemas.openxmlformats.org/markup-compatibility/2006" xmlns:aink="http://schemas.microsoft.com/office/drawing/2016/ink" xmlns:am3d="http://schemas.microsoft.com/office/drawing/2017/model3d" xmlns:o="urn:schemas-microsoft-com:office:office" xmlns:r="http://schemas.openxmlformats.org/officeDocument/2006/relationships" xmlns:m="http://schemas.openxmlformats.org/officeDocument/2006/math" xmlns:v="urn:schemas-microsoft-com:vml" xmlns:wp14="http://schemas.microsoft.com/office/word/2010/wordprocessingDrawing" xmlns:wp="http://schemas.openxmlformats.org/drawingml/2006/wordprocessingDrawing" xmlns:w10="urn:schemas-microsoft-com:office:word" xmlns:w="http://schemas.openxmlformats.org/wordprocessingml/2006/main" xmlns:w14="http://schemas.microsoft.com/office/word/2010/wordml" xmlns:w15="http://schemas.microsoft.com/office/word/2012/wordml" xmlns:w16cid="http://schemas.microsoft.com/office/word/2016/wordml/cid" xmlns:w16se="http://schemas.microsoft.com/office/word/2015/wordml/symex" xmlns:wpg="http://schemas.microsoft.com/office/word/2010/wordprocessingGroup" xmlns:wpi="http://schemas.microsoft.com/office/word/2010/wordprocessingInk" xmlns:wne="http://schemas.microsoft.com/office/word/2006/wordml" xmlns:wps="http://schemas.microsoft.com/office/word/2010/wordprocessingShape" mc:Ignorable="w14 w15 w16se w16cid wp14">
   <w:abstractNum w:abstractNumId="0" w15:restartNumberingAfterBreak="0">
     <w:nsid w:val="35EF5EBE"/>
     <w:multiLevelType w:val="hybridMultilevel"/>
@@ -303,7 +2188,7 @@
 </file>
 
 <file path=word/styles.xml><?xml version="1.0" encoding="utf-8"?>
-<w:styles xmlns:mc="http://schemas.openxmlformats.org/markup-compatibility/2006" xmlns:r="http://schemas.openxmlformats.org/officeDocument/2006/relationships" xmlns:w="http://schemas.openxmlformats.org/wordprocessingml/2006/main" xmlns:w14="http://schemas.microsoft.com/office/word/2010/wordml" xmlns:w15="http://schemas.microsoft.com/office/word/2012/wordml" xmlns:w16se="http://schemas.microsoft.com/office/word/2015/wordml/symex" mc:Ignorable="w14 w15 w16se">
+<w:styles xmlns:mc="http://schemas.openxmlformats.org/markup-compatibility/2006" xmlns:r="http://schemas.openxmlformats.org/officeDocument/2006/relationships" xmlns:w="http://schemas.openxmlformats.org/wordprocessingml/2006/main" xmlns:w14="http://schemas.microsoft.com/office/word/2010/wordml" xmlns:w15="http://schemas.microsoft.com/office/word/2012/wordml" xmlns:w16cid="http://schemas.microsoft.com/office/word/2016/wordml/cid" xmlns:w16se="http://schemas.microsoft.com/office/word/2015/wordml/symex" mc:Ignorable="w14 w15 w16se w16cid">
   <w:docDefaults>
     <w:rPrDefault>
       <w:rPr>
@@ -316,7 +2201,7 @@
     </w:rPrDefault>
     <w:pPrDefault/>
   </w:docDefaults>
-  <w:latentStyles w:defLockedState="0" w:defUIPriority="99" w:defSemiHidden="0" w:defUnhideWhenUsed="0" w:defQFormat="0" w:count="371">
+  <w:latentStyles w:defLockedState="0" w:defUIPriority="99" w:defSemiHidden="0" w:defUnhideWhenUsed="0" w:defQFormat="0" w:count="375">
     <w:lsdException w:name="Normal" w:uiPriority="0" w:qFormat="1"/>
     <w:lsdException w:name="heading 1" w:uiPriority="9" w:qFormat="1"/>
     <w:lsdException w:name="heading 2" w:semiHidden="1" w:uiPriority="9" w:unhideWhenUsed="1" w:qFormat="1"/>
@@ -422,7 +2307,6 @@
     <w:lsdException w:name="HTML Sample" w:semiHidden="1" w:unhideWhenUsed="1"/>
     <w:lsdException w:name="HTML Typewriter" w:semiHidden="1" w:unhideWhenUsed="1"/>
     <w:lsdException w:name="HTML Variable" w:semiHidden="1" w:unhideWhenUsed="1"/>
-    <w:lsdException w:name="Normal Table" w:semiHidden="1" w:unhideWhenUsed="1"/>
     <w:lsdException w:name="annotation subject" w:semiHidden="1" w:unhideWhenUsed="1"/>
     <w:lsdException w:name="No List" w:semiHidden="1" w:unhideWhenUsed="1"/>
     <w:lsdException w:name="Outline List 1" w:semiHidden="1" w:unhideWhenUsed="1"/>
@@ -466,10 +2350,8 @@
     <w:lsdException w:name="Table Elegant" w:semiHidden="1" w:unhideWhenUsed="1"/>
     <w:lsdException w:name="Table Professional" w:semiHidden="1" w:unhideWhenUsed="1"/>
     <w:lsdException w:name="Table Subtle 1" w:semiHidden="1" w:unhideWhenUsed="1"/>
-    <w:lsdException w:name="Table Subtle 2" w:semiHidden="1" w:unhideWhenUsed="1"/>
     <w:lsdException w:name="Table Web 1" w:semiHidden="1" w:unhideWhenUsed="1"/>
     <w:lsdException w:name="Table Web 2" w:semiHidden="1" w:unhideWhenUsed="1"/>
-    <w:lsdException w:name="Table Web 3" w:semiHidden="1" w:unhideWhenUsed="1"/>
     <w:lsdException w:name="Balloon Text" w:semiHidden="1" w:unhideWhenUsed="1"/>
     <w:lsdException w:name="Table Grid" w:uiPriority="39"/>
     <w:lsdException w:name="Table Theme" w:semiHidden="1" w:unhideWhenUsed="1"/>
@@ -688,6 +2570,10 @@
     <w:lsdException w:name="List Table 5 Dark Accent 6" w:uiPriority="50"/>
     <w:lsdException w:name="List Table 6 Colorful Accent 6" w:uiPriority="51"/>
     <w:lsdException w:name="List Table 7 Colorful Accent 6" w:uiPriority="52"/>
+    <w:lsdException w:name="Mention" w:semiHidden="1" w:unhideWhenUsed="1"/>
+    <w:lsdException w:name="Smart Hyperlink" w:semiHidden="1" w:unhideWhenUsed="1"/>
+    <w:lsdException w:name="Hashtag" w:semiHidden="1" w:unhideWhenUsed="1"/>
+    <w:lsdException w:name="Unresolved Mention" w:semiHidden="1" w:unhideWhenUsed="1"/>
   </w:latentStyles>
   <w:style w:type="paragraph" w:default="1" w:styleId="a">
     <w:name w:val="Normal"/>

</xml_diff>